<commit_message>
add mobile platform security and threat modelling
</commit_message>
<xml_diff>
--- a/Securing Ubiquitous Systems_Project Proposal_Team 2_V0.1.docx
+++ b/Securing Ubiquitous Systems_Project Proposal_Team 2_V0.1.docx
@@ -1,22 +1,23 @@
 
 <file path=word/document.xml><?xml version="1.0" encoding="utf-8"?>
-<w:document xmlns:wpc="http://schemas.microsoft.com/office/word/2010/wordprocessingCanvas" xmlns:mo="http://schemas.microsoft.com/office/mac/office/2008/main" xmlns:mc="http://schemas.openxmlformats.org/markup-compatibility/2006" xmlns:mv="urn:schemas-microsoft-com:mac:vml" xmlns:o="urn:schemas-microsoft-com:office:office" xmlns:r="http://schemas.openxmlformats.org/officeDocument/2006/relationships" xmlns:m="http://schemas.openxmlformats.org/officeDocument/2006/math" xmlns:v="urn:schemas-microsoft-com:vml" xmlns:wp14="http://schemas.microsoft.com/office/word/2010/wordprocessingDrawing" xmlns:wp="http://schemas.openxmlformats.org/drawingml/2006/wordprocessingDrawing" xmlns:w10="urn:schemas-microsoft-com:office:word" xmlns:w="http://schemas.openxmlformats.org/wordprocessingml/2006/main" xmlns:w14="http://schemas.microsoft.com/office/word/2010/wordml" xmlns:w15="http://schemas.microsoft.com/office/word/2012/wordml" xmlns:wpg="http://schemas.microsoft.com/office/word/2010/wordprocessingGroup" xmlns:wpi="http://schemas.microsoft.com/office/word/2010/wordprocessingInk" xmlns:wne="http://schemas.microsoft.com/office/word/2006/wordml" xmlns:wps="http://schemas.microsoft.com/office/word/2010/wordprocessingShape" mc:Ignorable="w14 w15 wp14">
+<w:document xmlns:wpc="http://schemas.microsoft.com/office/word/2010/wordprocessingCanvas" xmlns:cx="http://schemas.microsoft.com/office/drawing/2014/chartex" xmlns:cx1="http://schemas.microsoft.com/office/drawing/2015/9/8/chartex" xmlns:cx2="http://schemas.microsoft.com/office/drawing/2015/10/21/chartex" xmlns:cx3="http://schemas.microsoft.com/office/drawing/2016/5/9/chartex" xmlns:cx4="http://schemas.microsoft.com/office/drawing/2016/5/10/chartex" xmlns:cx5="http://schemas.microsoft.com/office/drawing/2016/5/11/chartex" xmlns:cx6="http://schemas.microsoft.com/office/drawing/2016/5/12/chartex" xmlns:cx7="http://schemas.microsoft.com/office/drawing/2016/5/13/chartex" xmlns:cx8="http://schemas.microsoft.com/office/drawing/2016/5/14/chartex" xmlns:mc="http://schemas.openxmlformats.org/markup-compatibility/2006" xmlns:aink="http://schemas.microsoft.com/office/drawing/2016/ink" xmlns:am3d="http://schemas.microsoft.com/office/drawing/2017/model3d" xmlns:o="urn:schemas-microsoft-com:office:office" xmlns:r="http://schemas.openxmlformats.org/officeDocument/2006/relationships" xmlns:m="http://schemas.openxmlformats.org/officeDocument/2006/math" xmlns:v="urn:schemas-microsoft-com:vml" xmlns:wp14="http://schemas.microsoft.com/office/word/2010/wordprocessingDrawing" xmlns:wp="http://schemas.openxmlformats.org/drawingml/2006/wordprocessingDrawing" xmlns:w10="urn:schemas-microsoft-com:office:word" xmlns:w="http://schemas.openxmlformats.org/wordprocessingml/2006/main" xmlns:w14="http://schemas.microsoft.com/office/word/2010/wordml" xmlns:w15="http://schemas.microsoft.com/office/word/2012/wordml" xmlns:w16cid="http://schemas.microsoft.com/office/word/2016/wordml/cid" xmlns:w16se="http://schemas.microsoft.com/office/word/2015/wordml/symex" xmlns:wpg="http://schemas.microsoft.com/office/word/2010/wordprocessingGroup" xmlns:wpi="http://schemas.microsoft.com/office/word/2010/wordprocessingInk" xmlns:wne="http://schemas.microsoft.com/office/word/2006/wordml" xmlns:wps="http://schemas.microsoft.com/office/word/2010/wordprocessingShape" mc:Ignorable="w14 w15 w16se w16cid wp14">
   <w:body>
     <w:p/>
     <w:p>
-      <w:r>
-        <w:t xml:space="preserve"> </w:t>
-      </w:r>
-      <w:r>
-        <w:rPr>
+      <w:pPr>
+        <w:jc w:val="center"/>
+      </w:pPr>
+      <w:r>
+        <w:rPr>
+          <w:rFonts w:asciiTheme="majorHAnsi" w:hAnsiTheme="majorHAnsi"/>
           <w:noProof/>
-          <w:lang w:val="en-GB" w:eastAsia="zh-CN"/>
+          <w:lang w:val="en-SG"/>
         </w:rPr>
         <w:drawing>
-          <wp:inline distT="0" distB="0" distL="0" distR="0" wp14:anchorId="20012D9E" wp14:editId="7373ADE2">
-            <wp:extent cx="2305050" cy="1123950"/>
-            <wp:effectExtent l="0" t="0" r="0" b="0"/>
-            <wp:docPr id="13" name="Picture 13"/>
+          <wp:inline distT="0" distB="0" distL="0" distR="0" wp14:anchorId="2B163A29" wp14:editId="3E8728FC">
+            <wp:extent cx="2588260" cy="875466"/>
+            <wp:effectExtent l="0" t="0" r="2540" b="1270"/>
+            <wp:docPr id="2" name="Picture 2" descr="J:\iss\M\Marcom\Shared\All_Read\ISS Logo\NUS_ISS-Color.jpg"/>
             <wp:cNvGraphicFramePr>
               <a:graphicFrameLocks xmlns:a="http://schemas.openxmlformats.org/drawingml/2006/main" noChangeAspect="1"/>
             </wp:cNvGraphicFramePr>
@@ -24,29 +25,36 @@
               <a:graphicData uri="http://schemas.openxmlformats.org/drawingml/2006/picture">
                 <pic:pic xmlns:pic="http://schemas.openxmlformats.org/drawingml/2006/picture">
                   <pic:nvPicPr>
-                    <pic:cNvPr id="13" name="fullcolorlogo.jpg"/>
-                    <pic:cNvPicPr/>
+                    <pic:cNvPr id="0" name="Picture 1" descr="J:\iss\M\Marcom\Shared\All_Read\ISS Logo\NUS_ISS-Color.jpg"/>
+                    <pic:cNvPicPr>
+                      <a:picLocks noChangeAspect="1" noChangeArrowheads="1"/>
+                    </pic:cNvPicPr>
                   </pic:nvPicPr>
                   <pic:blipFill>
-                    <a:blip r:embed="rId8">
+                    <a:blip r:embed="rId8" cstate="print">
                       <a:extLst>
                         <a:ext uri="{28A0092B-C50C-407E-A947-70E740481C1C}">
                           <a14:useLocalDpi xmlns:a14="http://schemas.microsoft.com/office/drawing/2010/main" val="0"/>
                         </a:ext>
                       </a:extLst>
                     </a:blip>
+                    <a:srcRect/>
                     <a:stretch>
                       <a:fillRect/>
                     </a:stretch>
                   </pic:blipFill>
-                  <pic:spPr>
+                  <pic:spPr bwMode="auto">
                     <a:xfrm>
                       <a:off x="0" y="0"/>
-                      <a:ext cx="2305050" cy="1123950"/>
+                      <a:ext cx="2624935" cy="887871"/>
                     </a:xfrm>
                     <a:prstGeom prst="rect">
                       <a:avLst/>
                     </a:prstGeom>
+                    <a:noFill/>
+                    <a:ln>
+                      <a:noFill/>
+                    </a:ln>
                   </pic:spPr>
                 </pic:pic>
               </a:graphicData>
@@ -55,101 +63,91 @@
         </w:drawing>
       </w:r>
     </w:p>
-    <w:p/>
-    <w:p/>
-    <w:p/>
+    <w:p>
+      <w:pPr>
+        <w:jc w:val="center"/>
+      </w:pPr>
+    </w:p>
+    <w:p>
+      <w:pPr>
+        <w:jc w:val="center"/>
+      </w:pPr>
+    </w:p>
+    <w:p>
+      <w:pPr>
+        <w:jc w:val="center"/>
+      </w:pPr>
+    </w:p>
     <w:p>
       <w:pPr>
         <w:pStyle w:val="DocumentSystem"/>
+        <w:jc w:val="center"/>
         <w:rPr>
           <w:rFonts w:ascii="Segoe UI" w:hAnsi="Segoe UI" w:cs="Segoe UI"/>
           <w:b/>
-          <w:caps/>
+          <w:sz w:val="36"/>
+          <w:szCs w:val="36"/>
         </w:rPr>
       </w:pPr>
       <w:r>
         <w:rPr>
           <w:rFonts w:ascii="Segoe UI" w:hAnsi="Segoe UI" w:cs="Segoe UI"/>
           <w:b/>
-          <w:caps/>
-        </w:rPr>
-        <w:t>National University of singapore</w:t>
-      </w:r>
-    </w:p>
-    <w:p>
-      <w:pPr>
-        <w:pStyle w:val="Heading4"/>
-        <w:numPr>
-          <w:ilvl w:val="0"/>
-          <w:numId w:val="0"/>
-        </w:numPr>
-        <w:shd w:val="clear" w:color="auto" w:fill="FDFDFD"/>
-        <w:spacing w:before="150"/>
-        <w:ind w:left="2187"/>
-        <w:rPr>
-          <w:rFonts w:ascii="Helvetica Neue" w:hAnsi="Helvetica Neue" w:cs="Times New Roman"/>
-          <w:color w:val="333333"/>
-          <w:sz w:val="30"/>
-          <w:szCs w:val="30"/>
-          <w:lang w:eastAsia="zh-CN"/>
-        </w:rPr>
-      </w:pPr>
-      <w:r>
-        <w:rPr>
           <w:sz w:val="36"/>
           <w:szCs w:val="36"/>
         </w:rPr>
-        <w:t xml:space="preserve">                               </w:t>
-      </w:r>
-      <w:r>
-        <w:rPr>
-          <w:sz w:val="36"/>
-          <w:szCs w:val="36"/>
-        </w:rPr>
-        <w:t>Securing Ubiquitous Systems</w:t>
+        <w:t>PROJECT PROPOSAL</w:t>
       </w:r>
     </w:p>
     <w:p>
       <w:pPr>
         <w:pStyle w:val="DocumentSystem"/>
+        <w:jc w:val="center"/>
         <w:rPr>
           <w:rFonts w:ascii="Segoe UI" w:hAnsi="Segoe UI" w:cs="Segoe UI"/>
-          <w:b/>
-        </w:rPr>
-      </w:pPr>
-    </w:p>
-    <w:p>
-      <w:pPr>
-        <w:pStyle w:val="DocumentSystem"/>
+          <w:sz w:val="28"/>
+          <w:szCs w:val="28"/>
+        </w:rPr>
+      </w:pPr>
+      <w:r>
         <w:rPr>
           <w:rFonts w:ascii="Segoe UI" w:hAnsi="Segoe UI" w:cs="Segoe UI"/>
-        </w:rPr>
-      </w:pPr>
-    </w:p>
-    <w:p>
-      <w:pPr>
-        <w:pStyle w:val="DocumentSystem"/>
+          <w:sz w:val="28"/>
+          <w:szCs w:val="28"/>
+        </w:rPr>
+        <w:t>(</w:t>
+      </w:r>
+      <w:r>
         <w:rPr>
           <w:rFonts w:ascii="Segoe UI" w:hAnsi="Segoe UI" w:cs="Segoe UI"/>
-        </w:rPr>
-      </w:pPr>
-    </w:p>
-    <w:p>
-      <w:pPr>
-        <w:pStyle w:val="DocumentSystem"/>
+          <w:sz w:val="28"/>
+          <w:szCs w:val="28"/>
+        </w:rPr>
+        <w:t>E-Wallet</w:t>
+      </w:r>
+      <w:r>
         <w:rPr>
           <w:rFonts w:ascii="Segoe UI" w:hAnsi="Segoe UI" w:cs="Segoe UI"/>
-          <w:b/>
-          <w:szCs w:val="36"/>
-        </w:rPr>
-      </w:pPr>
+          <w:sz w:val="28"/>
+          <w:szCs w:val="28"/>
+        </w:rPr>
+        <w:t xml:space="preserve"> and QR Code Purchase</w:t>
+      </w:r>
       <w:r>
         <w:rPr>
           <w:rFonts w:ascii="Segoe UI" w:hAnsi="Segoe UI" w:cs="Segoe UI"/>
-          <w:b/>
-          <w:szCs w:val="36"/>
-        </w:rPr>
-        <w:t>PROJECT PROPOSAL</w:t>
+          <w:sz w:val="28"/>
+          <w:szCs w:val="28"/>
+        </w:rPr>
+        <w:t xml:space="preserve"> Platform</w:t>
+      </w:r>
+      <w:r>
+        <w:rPr>
+          <w:rFonts w:ascii="Segoe UI" w:hAnsi="Segoe UI" w:cs="Segoe UI"/>
+          <w:sz w:val="28"/>
+          <w:szCs w:val="28"/>
+        </w:rPr>
+        <w:t>)</w:t>
       </w:r>
     </w:p>
     <w:p>
@@ -161,45 +159,135 @@
           <w:szCs w:val="36"/>
         </w:rPr>
       </w:pPr>
-      <w:r>
+    </w:p>
+    <w:p>
+      <w:pPr>
+        <w:pStyle w:val="DocumentSystem"/>
+        <w:ind w:right="440"/>
+        <w:jc w:val="center"/>
+        <w:rPr>
+          <w:sz w:val="20"/>
+        </w:rPr>
+      </w:pPr>
+      <w:r>
+        <w:rPr>
+          <w:sz w:val="20"/>
+        </w:rPr>
+        <w:t xml:space="preserve">       </w:t>
+      </w:r>
+      <w:r>
+        <w:rPr>
+          <w:sz w:val="20"/>
+        </w:rPr>
+        <w:t>Practice Module for Certificate in Securing Ubiquitous Systems</w:t>
+      </w:r>
+    </w:p>
+    <w:p>
+      <w:pPr>
+        <w:pStyle w:val="DocumentSystem"/>
         <w:rPr>
           <w:rFonts w:ascii="Segoe UI" w:hAnsi="Segoe UI" w:cs="Segoe UI"/>
           <w:sz w:val="36"/>
           <w:szCs w:val="36"/>
         </w:rPr>
-        <w:t>(</w:t>
-      </w:r>
-      <w:r>
+      </w:pPr>
+    </w:p>
+    <w:p>
+      <w:pPr>
+        <w:jc w:val="center"/>
+        <w:rPr>
+          <w:rFonts w:asciiTheme="majorHAnsi" w:hAnsiTheme="majorHAnsi"/>
+          <w:b/>
+          <w:sz w:val="44"/>
+        </w:rPr>
+      </w:pPr>
+      <w:r>
+        <w:rPr>
+          <w:rFonts w:asciiTheme="majorHAnsi" w:hAnsiTheme="majorHAnsi"/>
+          <w:b/>
+          <w:sz w:val="44"/>
+        </w:rPr>
+        <w:t>Team</w:t>
+      </w:r>
+      <w:r>
+        <w:rPr>
+          <w:rFonts w:asciiTheme="majorHAnsi" w:hAnsiTheme="majorHAnsi"/>
+          <w:b/>
+          <w:sz w:val="44"/>
+        </w:rPr>
+        <w:t xml:space="preserve"> </w:t>
+      </w:r>
+      <w:r>
+        <w:rPr>
+          <w:rFonts w:asciiTheme="majorHAnsi" w:hAnsiTheme="majorHAnsi"/>
+          <w:b/>
+          <w:sz w:val="44"/>
+        </w:rPr>
+        <w:t>2</w:t>
+      </w:r>
+    </w:p>
+    <w:p>
+      <w:pPr>
+        <w:pStyle w:val="DocumentSystem"/>
         <w:rPr>
           <w:rFonts w:ascii="Segoe UI" w:hAnsi="Segoe UI" w:cs="Segoe UI"/>
           <w:sz w:val="36"/>
           <w:szCs w:val="36"/>
         </w:rPr>
-        <w:t>E-Wallet</w:t>
-      </w:r>
-      <w:r>
+      </w:pPr>
+    </w:p>
+    <w:p>
+      <w:pPr>
+        <w:pStyle w:val="DocumentSystem"/>
         <w:rPr>
           <w:rFonts w:ascii="Segoe UI" w:hAnsi="Segoe UI" w:cs="Segoe UI"/>
           <w:sz w:val="36"/>
           <w:szCs w:val="36"/>
         </w:rPr>
-        <w:t xml:space="preserve"> and QR Code Purchase</w:t>
-      </w:r>
-      <w:r>
+      </w:pPr>
+    </w:p>
+    <w:p>
+      <w:pPr>
+        <w:jc w:val="right"/>
+        <w:rPr>
+          <w:rFonts w:asciiTheme="majorHAnsi" w:hAnsiTheme="majorHAnsi"/>
+          <w:sz w:val="32"/>
+        </w:rPr>
+      </w:pPr>
+    </w:p>
+    <w:p>
+      <w:pPr>
+        <w:jc w:val="right"/>
+        <w:rPr>
+          <w:rFonts w:asciiTheme="majorHAnsi" w:hAnsiTheme="majorHAnsi"/>
+          <w:sz w:val="32"/>
+        </w:rPr>
+      </w:pPr>
+      <w:r>
+        <w:rPr>
+          <w:rFonts w:asciiTheme="majorHAnsi" w:hAnsiTheme="majorHAnsi"/>
+          <w:sz w:val="32"/>
+        </w:rPr>
+        <w:t>Team Members:</w:t>
+      </w:r>
+    </w:p>
+    <w:p>
+      <w:pPr>
+        <w:pStyle w:val="DocumentSystem"/>
         <w:rPr>
           <w:rFonts w:ascii="Segoe UI" w:hAnsi="Segoe UI" w:cs="Segoe UI"/>
           <w:sz w:val="36"/>
           <w:szCs w:val="36"/>
         </w:rPr>
-        <w:t xml:space="preserve"> Platform</w:t>
-      </w:r>
+      </w:pPr>
+      <w:bookmarkStart w:id="0" w:name="OLE_LINK1"/>
       <w:r>
         <w:rPr>
           <w:rFonts w:ascii="Segoe UI" w:hAnsi="Segoe UI" w:cs="Segoe UI"/>
           <w:sz w:val="36"/>
           <w:szCs w:val="36"/>
         </w:rPr>
-        <w:t>)</w:t>
+        <w:t>Xu Jiao</w:t>
       </w:r>
       <w:r>
         <w:rPr>
@@ -207,127 +295,19 @@
           <w:sz w:val="36"/>
           <w:szCs w:val="36"/>
         </w:rPr>
-        <w:t xml:space="preserve"> </w:t>
-      </w:r>
-    </w:p>
-    <w:p>
-      <w:pPr>
-        <w:pStyle w:val="DocumentSystem"/>
+        <w:t xml:space="preserve"> (E038</w:t>
+      </w:r>
+      <w:r>
         <w:rPr>
           <w:rFonts w:ascii="Segoe UI" w:hAnsi="Segoe UI" w:cs="Segoe UI"/>
           <w:sz w:val="36"/>
           <w:szCs w:val="36"/>
         </w:rPr>
-      </w:pPr>
-    </w:p>
-    <w:p>
-      <w:pPr>
-        <w:pStyle w:val="DocumentSystem"/>
+        <w:t>4412</w:t>
+      </w:r>
+      <w:r>
         <w:rPr>
           <w:rFonts w:ascii="Segoe UI" w:hAnsi="Segoe UI" w:cs="Segoe UI"/>
-          <w:sz w:val="36"/>
-          <w:szCs w:val="36"/>
-        </w:rPr>
-      </w:pPr>
-    </w:p>
-    <w:p>
-      <w:pPr>
-        <w:pStyle w:val="DocumentSystem"/>
-        <w:rPr>
-          <w:rFonts w:ascii="Segoe UI" w:hAnsi="Segoe UI" w:cs="Segoe UI"/>
-          <w:sz w:val="36"/>
-          <w:szCs w:val="36"/>
-        </w:rPr>
-      </w:pPr>
-    </w:p>
-    <w:p>
-      <w:pPr>
-        <w:pStyle w:val="DocumentSystem"/>
-        <w:rPr>
-          <w:rFonts w:ascii="Segoe UI" w:hAnsi="Segoe UI" w:cs="Segoe UI"/>
-          <w:sz w:val="36"/>
-          <w:szCs w:val="36"/>
-        </w:rPr>
-      </w:pPr>
-      <w:r>
-        <w:rPr>
-          <w:rFonts w:ascii="Segoe UI" w:hAnsi="Segoe UI" w:cs="Segoe UI"/>
-          <w:sz w:val="36"/>
-          <w:szCs w:val="36"/>
-        </w:rPr>
-        <w:t xml:space="preserve">VERSION </w:t>
-      </w:r>
-      <w:r>
-        <w:rPr>
-          <w:rFonts w:ascii="Segoe UI" w:hAnsi="Segoe UI" w:cs="Segoe UI"/>
-          <w:sz w:val="36"/>
-          <w:szCs w:val="36"/>
-        </w:rPr>
-        <w:t>1.0</w:t>
-      </w:r>
-    </w:p>
-    <w:p>
-      <w:pPr>
-        <w:pStyle w:val="DocumentSystem"/>
-        <w:rPr>
-          <w:rFonts w:ascii="Segoe UI" w:hAnsi="Segoe UI" w:cs="Segoe UI"/>
-          <w:sz w:val="36"/>
-          <w:szCs w:val="36"/>
-        </w:rPr>
-      </w:pPr>
-    </w:p>
-    <w:p>
-      <w:pPr>
-        <w:pStyle w:val="DocumentSystem"/>
-        <w:rPr>
-          <w:rFonts w:ascii="Segoe UI" w:hAnsi="Segoe UI" w:cs="Segoe UI"/>
-          <w:sz w:val="36"/>
-          <w:szCs w:val="36"/>
-        </w:rPr>
-      </w:pPr>
-    </w:p>
-    <w:p>
-      <w:pPr>
-        <w:pStyle w:val="DocumentSystem"/>
-        <w:rPr>
-          <w:rFonts w:ascii="Segoe UI" w:hAnsi="Segoe UI" w:cs="Segoe UI"/>
-          <w:color w:val="FF0000"/>
-          <w:sz w:val="36"/>
-          <w:szCs w:val="36"/>
-        </w:rPr>
-      </w:pPr>
-      <w:bookmarkStart w:id="0" w:name="OLE_LINK1"/>
-      <w:r>
-        <w:rPr>
-          <w:rFonts w:ascii="Segoe UI" w:hAnsi="Segoe UI" w:cs="Segoe UI"/>
-          <w:color w:val="FF0000"/>
-          <w:sz w:val="36"/>
-          <w:szCs w:val="36"/>
-        </w:rPr>
-        <w:t>Xu Jiao</w:t>
-      </w:r>
-      <w:r>
-        <w:rPr>
-          <w:rFonts w:ascii="Segoe UI" w:hAnsi="Segoe UI" w:cs="Segoe UI"/>
-          <w:color w:val="FF0000"/>
-          <w:sz w:val="36"/>
-          <w:szCs w:val="36"/>
-        </w:rPr>
-        <w:t xml:space="preserve"> (E038</w:t>
-      </w:r>
-      <w:r>
-        <w:rPr>
-          <w:rFonts w:ascii="Segoe UI" w:hAnsi="Segoe UI" w:cs="Segoe UI"/>
-          <w:color w:val="FF0000"/>
-          <w:sz w:val="36"/>
-          <w:szCs w:val="36"/>
-        </w:rPr>
-        <w:t>XXXX</w:t>
-      </w:r>
-      <w:r>
-        <w:rPr>
-          <w:rFonts w:ascii="Segoe UI" w:hAnsi="Segoe UI" w:cs="Segoe UI"/>
-          <w:color w:val="FF0000"/>
           <w:sz w:val="36"/>
           <w:szCs w:val="36"/>
         </w:rPr>
@@ -973,20 +953,36 @@
           <w:szCs w:val="18"/>
           <w:lang w:val="en-SG"/>
         </w:rPr>
-        <w:t xml:space="preserve">This document is confidential to the client to whom it is presented, and is not intended for public use. It must not be reproduced or transmitted in any form or by any means, in whole or in part, without the express permission of </w:t>
-      </w:r>
+        <w:t xml:space="preserve">This document is confidential to the client to whom it is </w:t>
+      </w:r>
+      <w:proofErr w:type="gramStart"/>
       <w:r>
         <w:rPr>
           <w:szCs w:val="18"/>
           <w:lang w:val="en-SG"/>
         </w:rPr>
-        <w:t>the document owner</w:t>
-      </w:r>
+        <w:t>presented, and</w:t>
+      </w:r>
+      <w:proofErr w:type="gramEnd"/>
       <w:r>
         <w:rPr>
           <w:szCs w:val="18"/>
           <w:lang w:val="en-SG"/>
         </w:rPr>
+        <w:t xml:space="preserve"> is not intended for public use. It must not be reproduced or transmitted in any form or by any means, in whole or in part, without the express permission of </w:t>
+      </w:r>
+      <w:r>
+        <w:rPr>
+          <w:szCs w:val="18"/>
+          <w:lang w:val="en-SG"/>
+        </w:rPr>
+        <w:t>the document owner</w:t>
+      </w:r>
+      <w:r>
+        <w:rPr>
+          <w:szCs w:val="18"/>
+          <w:lang w:val="en-SG"/>
+        </w:rPr>
         <w:t>.</w:t>
       </w:r>
     </w:p>
@@ -1101,10 +1097,130 @@
         </w:rPr>
       </w:pPr>
     </w:p>
+    <w:p>
+      <w:pPr>
+        <w:spacing w:after="180"/>
+        <w:jc w:val="both"/>
+        <w:rPr>
+          <w:szCs w:val="18"/>
+          <w:lang w:val="en-SG"/>
+        </w:rPr>
+      </w:pPr>
+    </w:p>
+    <w:p>
+      <w:pPr>
+        <w:spacing w:after="180"/>
+        <w:jc w:val="both"/>
+        <w:rPr>
+          <w:szCs w:val="18"/>
+          <w:lang w:val="en-SG"/>
+        </w:rPr>
+      </w:pPr>
+    </w:p>
+    <w:p>
+      <w:pPr>
+        <w:spacing w:after="180"/>
+        <w:jc w:val="both"/>
+        <w:rPr>
+          <w:szCs w:val="18"/>
+          <w:lang w:val="en-SG"/>
+        </w:rPr>
+      </w:pPr>
+    </w:p>
+    <w:p>
+      <w:pPr>
+        <w:spacing w:after="180"/>
+        <w:jc w:val="both"/>
+        <w:rPr>
+          <w:szCs w:val="18"/>
+          <w:lang w:val="en-SG"/>
+        </w:rPr>
+      </w:pPr>
+    </w:p>
+    <w:p>
+      <w:pPr>
+        <w:spacing w:after="180"/>
+        <w:jc w:val="both"/>
+        <w:rPr>
+          <w:szCs w:val="18"/>
+          <w:lang w:val="en-SG"/>
+        </w:rPr>
+      </w:pPr>
+    </w:p>
+    <w:p>
+      <w:pPr>
+        <w:spacing w:after="180"/>
+        <w:jc w:val="both"/>
+        <w:rPr>
+          <w:szCs w:val="18"/>
+          <w:lang w:val="en-SG"/>
+        </w:rPr>
+      </w:pPr>
+    </w:p>
+    <w:p>
+      <w:pPr>
+        <w:spacing w:after="180"/>
+        <w:jc w:val="both"/>
+        <w:rPr>
+          <w:szCs w:val="18"/>
+          <w:lang w:val="en-SG"/>
+        </w:rPr>
+      </w:pPr>
+    </w:p>
+    <w:p>
+      <w:pPr>
+        <w:spacing w:after="180"/>
+        <w:jc w:val="both"/>
+        <w:rPr>
+          <w:szCs w:val="18"/>
+          <w:lang w:val="en-SG"/>
+        </w:rPr>
+      </w:pPr>
+    </w:p>
+    <w:p>
+      <w:pPr>
+        <w:spacing w:after="180"/>
+        <w:jc w:val="both"/>
+        <w:rPr>
+          <w:szCs w:val="18"/>
+          <w:lang w:val="en-SG"/>
+        </w:rPr>
+      </w:pPr>
+    </w:p>
+    <w:p>
+      <w:pPr>
+        <w:spacing w:after="180"/>
+        <w:jc w:val="both"/>
+        <w:rPr>
+          <w:szCs w:val="18"/>
+          <w:lang w:val="en-SG"/>
+        </w:rPr>
+      </w:pPr>
+    </w:p>
+    <w:p>
+      <w:pPr>
+        <w:spacing w:after="180"/>
+        <w:jc w:val="both"/>
+        <w:rPr>
+          <w:szCs w:val="18"/>
+          <w:lang w:val="en-SG"/>
+        </w:rPr>
+      </w:pPr>
+    </w:p>
+    <w:p>
+      <w:pPr>
+        <w:spacing w:after="180"/>
+        <w:jc w:val="both"/>
+        <w:rPr>
+          <w:szCs w:val="18"/>
+          <w:lang w:val="en-SG"/>
+        </w:rPr>
+      </w:pPr>
+    </w:p>
     <w:sdt>
       <w:sdtPr>
         <w:rPr>
-          <w:rFonts w:eastAsia="宋体"/>
+          <w:rFonts w:eastAsia="SimSun"/>
           <w:szCs w:val="20"/>
           <w:lang w:val="en-US"/>
         </w:rPr>
@@ -1634,6 +1750,116 @@
         <w:spacing w:after="180"/>
         <w:jc w:val="both"/>
         <w:rPr>
+          <w:szCs w:val="18"/>
+          <w:lang w:val="en-SG"/>
+        </w:rPr>
+      </w:pPr>
+    </w:p>
+    <w:p>
+      <w:pPr>
+        <w:spacing w:after="180"/>
+        <w:jc w:val="both"/>
+        <w:rPr>
+          <w:szCs w:val="18"/>
+          <w:lang w:val="en-SG"/>
+        </w:rPr>
+      </w:pPr>
+    </w:p>
+    <w:p>
+      <w:pPr>
+        <w:spacing w:after="180"/>
+        <w:jc w:val="both"/>
+        <w:rPr>
+          <w:szCs w:val="18"/>
+          <w:lang w:val="en-SG"/>
+        </w:rPr>
+      </w:pPr>
+    </w:p>
+    <w:p>
+      <w:pPr>
+        <w:spacing w:after="180"/>
+        <w:jc w:val="both"/>
+        <w:rPr>
+          <w:szCs w:val="18"/>
+          <w:lang w:val="en-SG"/>
+        </w:rPr>
+      </w:pPr>
+    </w:p>
+    <w:p>
+      <w:pPr>
+        <w:spacing w:after="180"/>
+        <w:jc w:val="both"/>
+        <w:rPr>
+          <w:szCs w:val="18"/>
+          <w:lang w:val="en-SG"/>
+        </w:rPr>
+      </w:pPr>
+    </w:p>
+    <w:p>
+      <w:pPr>
+        <w:spacing w:after="180"/>
+        <w:jc w:val="both"/>
+        <w:rPr>
+          <w:szCs w:val="18"/>
+          <w:lang w:val="en-SG"/>
+        </w:rPr>
+      </w:pPr>
+    </w:p>
+    <w:p>
+      <w:pPr>
+        <w:spacing w:after="180"/>
+        <w:jc w:val="both"/>
+        <w:rPr>
+          <w:szCs w:val="18"/>
+          <w:lang w:val="en-SG"/>
+        </w:rPr>
+      </w:pPr>
+    </w:p>
+    <w:p>
+      <w:pPr>
+        <w:spacing w:after="180"/>
+        <w:jc w:val="both"/>
+        <w:rPr>
+          <w:szCs w:val="18"/>
+          <w:lang w:val="en-SG"/>
+        </w:rPr>
+      </w:pPr>
+    </w:p>
+    <w:p>
+      <w:pPr>
+        <w:spacing w:after="180"/>
+        <w:jc w:val="both"/>
+        <w:rPr>
+          <w:szCs w:val="18"/>
+          <w:lang w:val="en-SG"/>
+        </w:rPr>
+      </w:pPr>
+    </w:p>
+    <w:p>
+      <w:pPr>
+        <w:spacing w:after="180"/>
+        <w:jc w:val="both"/>
+        <w:rPr>
+          <w:szCs w:val="18"/>
+          <w:lang w:val="en-SG"/>
+        </w:rPr>
+      </w:pPr>
+    </w:p>
+    <w:p>
+      <w:pPr>
+        <w:spacing w:after="180"/>
+        <w:jc w:val="both"/>
+        <w:rPr>
+          <w:szCs w:val="18"/>
+          <w:lang w:val="en-SG"/>
+        </w:rPr>
+      </w:pPr>
+    </w:p>
+    <w:p>
+      <w:pPr>
+        <w:spacing w:after="180"/>
+        <w:jc w:val="both"/>
+        <w:rPr>
           <w:b/>
           <w:szCs w:val="18"/>
           <w:lang w:val="en-SG"/>
@@ -1648,27 +1874,39 @@
       <w:bookmarkStart w:id="1" w:name="_Toc14615131"/>
       <w:bookmarkStart w:id="2" w:name="_Toc14615551"/>
       <w:r>
+        <w:t xml:space="preserve">1 </w:t>
+      </w:r>
+      <w:r>
         <w:t>Overview</w:t>
       </w:r>
       <w:bookmarkEnd w:id="1"/>
       <w:bookmarkEnd w:id="2"/>
     </w:p>
     <w:p>
-      <w:pPr>
+      <w:r>
         <w:rPr>
           <w:lang w:val="en-GB"/>
         </w:rPr>
-      </w:pPr>
+        <w:t xml:space="preserve">A </w:t>
+      </w:r>
+      <w:proofErr w:type="gramStart"/>
       <w:r>
         <w:rPr>
           <w:lang w:val="en-GB"/>
         </w:rPr>
-        <w:t xml:space="preserve">A fruits vending machine company would like to establish a membership system to public customers. </w:t>
-      </w:r>
+        <w:t>fruits</w:t>
+      </w:r>
+      <w:proofErr w:type="gramEnd"/>
       <w:r>
         <w:rPr>
           <w:lang w:val="en-GB"/>
         </w:rPr>
+        <w:t xml:space="preserve"> vending machine company would like to establish a membership system to public customers. </w:t>
+      </w:r>
+      <w:r>
+        <w:rPr>
+          <w:lang w:val="en-GB"/>
+        </w:rPr>
         <w:t xml:space="preserve">With this platform, public customers will be able to register as a member and top-up e-wallet, purchase QR code with e-wallet balance. The company will be able to recognize their customers and improve the quality of their service based the customer data/feedback that they will get from this platform. </w:t>
       </w:r>
       <w:r>
@@ -1684,14 +1922,41 @@
         <w:t xml:space="preserve"> </w:t>
       </w:r>
       <w:r>
-        <w:t>The security architecture of the platform has to be analysed, designed and reviewed to ensure that systems, data, network and other infrastructure of the platform are adequately protected. </w:t>
-      </w:r>
+        <w:t xml:space="preserve">The security architecture of the platform </w:t>
+      </w:r>
+      <w:proofErr w:type="gramStart"/>
+      <w:r>
+        <w:t>has to</w:t>
+      </w:r>
+      <w:proofErr w:type="gramEnd"/>
+      <w:r>
+        <w:t xml:space="preserve"> be </w:t>
+      </w:r>
+      <w:proofErr w:type="spellStart"/>
+      <w:r>
+        <w:t>analysed</w:t>
+      </w:r>
+      <w:proofErr w:type="spellEnd"/>
+      <w:r>
+        <w:t>, designed and reviewed to ensure that systems, data, network and other infrastructure of the platform are adequately protected. </w:t>
+      </w:r>
+    </w:p>
+    <w:p>
+      <w:pPr>
+        <w:rPr>
+          <w:lang w:val="en-GB"/>
+        </w:rPr>
+      </w:pPr>
     </w:p>
     <w:p>
       <w:pPr>
         <w:pStyle w:val="Heading1"/>
         <w:jc w:val="both"/>
       </w:pPr>
+      <w:proofErr w:type="gramStart"/>
+      <w:r>
+        <w:t xml:space="preserve">2 </w:t>
+      </w:r>
       <w:r>
         <w:t xml:space="preserve"> </w:t>
       </w:r>
@@ -1700,6 +1965,7 @@
       <w:r>
         <w:t>Current</w:t>
       </w:r>
+      <w:proofErr w:type="gramEnd"/>
       <w:r>
         <w:t xml:space="preserve"> application analysis</w:t>
       </w:r>
@@ -1757,14 +2023,19 @@
       </w:pPr>
       <w:r>
         <w:rPr>
+          <w:lang w:val="en-GB"/>
+        </w:rPr>
+        <w:t xml:space="preserve"> </w:t>
+      </w:r>
+      <w:r>
+        <w:rPr>
           <w:noProof/>
-          <w:lang w:val="en-GB" w:eastAsia="zh-CN"/>
         </w:rPr>
         <w:drawing>
-          <wp:inline distT="0" distB="0" distL="0" distR="0" wp14:anchorId="1A30F44A" wp14:editId="32723882">
-            <wp:extent cx="5685155" cy="3578225"/>
-            <wp:effectExtent l="0" t="0" r="4445" b="3175"/>
-            <wp:docPr id="5" name="Picture 5" descr="../../../Downloads/iJoozArchitecture.png"/>
+          <wp:inline distT="0" distB="0" distL="0" distR="0" wp14:anchorId="5311A49F" wp14:editId="7DF105EA">
+            <wp:extent cx="5688965" cy="4177030"/>
+            <wp:effectExtent l="0" t="0" r="6985" b="0"/>
+            <wp:docPr id="3" name="Picture 3"/>
             <wp:cNvGraphicFramePr>
               <a:graphicFrameLocks xmlns:a="http://schemas.openxmlformats.org/drawingml/2006/main" noChangeAspect="1"/>
             </wp:cNvGraphicFramePr>
@@ -1772,7 +2043,7 @@
               <a:graphicData uri="http://schemas.openxmlformats.org/drawingml/2006/picture">
                 <pic:pic xmlns:pic="http://schemas.openxmlformats.org/drawingml/2006/picture">
                   <pic:nvPicPr>
-                    <pic:cNvPr id="0" name="Picture 1" descr="../../../Downloads/iJoozArchitecture.png"/>
+                    <pic:cNvPr id="0" name="Picture 3"/>
                     <pic:cNvPicPr>
                       <a:picLocks noChangeAspect="1" noChangeArrowheads="1"/>
                     </pic:cNvPicPr>
@@ -1793,7 +2064,7 @@
                   <pic:spPr bwMode="auto">
                     <a:xfrm>
                       <a:off x="0" y="0"/>
-                      <a:ext cx="5685155" cy="3578225"/>
+                      <a:ext cx="5688965" cy="4177030"/>
                     </a:xfrm>
                     <a:prstGeom prst="rect">
                       <a:avLst/>
@@ -1809,11 +2080,18 @@
           </wp:inline>
         </w:drawing>
       </w:r>
-      <w:r>
+    </w:p>
+    <w:p>
+      <w:pPr>
         <w:rPr>
           <w:lang w:val="en-GB"/>
         </w:rPr>
-        <w:t xml:space="preserve"> </w:t>
+      </w:pPr>
+      <w:r>
+        <w:rPr>
+          <w:lang w:val="en-GB"/>
+        </w:rPr>
+        <w:t>It is based on the last term project which have web application on microservices architecture on cloud. Currently we going to add hybrid mobile application and other security functions into this project.</w:t>
       </w:r>
     </w:p>
     <w:p>
@@ -1837,26 +2115,390 @@
         </w:rPr>
         <w:t xml:space="preserve">Security issue to be solved </w:t>
       </w:r>
-      <w:r>
+    </w:p>
+    <w:p>
+      <w:pPr>
+        <w:rPr>
+          <w:lang w:val="en-GB"/>
+        </w:rPr>
+      </w:pPr>
+      <w:r>
+        <w:rPr>
+          <w:lang w:val="en-GB"/>
+        </w:rPr>
+        <w:t xml:space="preserve">1) User Management </w:t>
+      </w:r>
+    </w:p>
+    <w:p>
+      <w:pPr>
+        <w:rPr>
+          <w:lang w:val="en-GB"/>
+        </w:rPr>
+      </w:pPr>
+      <w:r>
+        <w:rPr>
+          <w:lang w:val="en-GB"/>
+        </w:rPr>
+        <w:lastRenderedPageBreak/>
+        <w:t xml:space="preserve">a. </w:t>
+      </w:r>
+      <w:r>
+        <w:rPr>
+          <w:lang w:val="en-GB"/>
+        </w:rPr>
+        <w:t xml:space="preserve">User Management </w:t>
+      </w:r>
+      <w:r>
+        <w:rPr>
+          <w:lang w:val="en-GB"/>
+        </w:rPr>
+        <w:t xml:space="preserve">only has </w:t>
+      </w:r>
+      <w:r>
+        <w:rPr>
+          <w:lang w:val="en-GB"/>
+        </w:rPr>
+        <w:t>simple</w:t>
+      </w:r>
+      <w:r>
+        <w:rPr>
+          <w:lang w:val="en-GB"/>
+        </w:rPr>
+        <w:t xml:space="preserve"> register</w:t>
+      </w:r>
+      <w:r>
+        <w:rPr>
+          <w:lang w:val="en-GB"/>
+        </w:rPr>
+        <w:t xml:space="preserve"> function</w:t>
+      </w:r>
+      <w:r>
+        <w:rPr>
+          <w:lang w:val="en-GB"/>
+        </w:rPr>
+        <w:t>, will implement 2FA to help address the vulnerabilities of a standard password only approach.</w:t>
+      </w:r>
+      <w:r>
+        <w:rPr>
+          <w:lang w:val="en-GB"/>
+        </w:rPr>
+        <w:t xml:space="preserve"> With 2FA implemented, the </w:t>
+      </w:r>
+      <w:r>
+        <w:rPr>
+          <w:lang w:val="en-GB"/>
+        </w:rPr>
+        <w:t xml:space="preserve">“Forgot Password” can be added to </w:t>
+      </w:r>
+      <w:r>
+        <w:rPr>
+          <w:lang w:val="en-GB"/>
+        </w:rPr>
+        <w:t>provide better user experience.</w:t>
+      </w:r>
+    </w:p>
+    <w:p>
+      <w:pPr>
+        <w:rPr>
+          <w:lang w:val="en-GB"/>
+        </w:rPr>
+      </w:pPr>
+      <w:r>
+        <w:rPr>
+          <w:lang w:val="en-GB"/>
+        </w:rPr>
+        <w:t xml:space="preserve">b. </w:t>
+      </w:r>
+      <w:r>
+        <w:rPr>
+          <w:lang w:val="en-GB"/>
+        </w:rPr>
+        <w:t xml:space="preserve">User Management is not protected by </w:t>
+      </w:r>
+      <w:r>
+        <w:rPr>
+          <w:lang w:val="en-GB"/>
+        </w:rPr>
+        <w:t>any</w:t>
+      </w:r>
+      <w:r>
+        <w:rPr>
+          <w:lang w:val="en-GB"/>
+        </w:rPr>
+        <w:t xml:space="preserve"> token. Even though there was no user token during registering stage, this API can still be protected by client credential token.</w:t>
+      </w:r>
+    </w:p>
+    <w:p>
+      <w:pPr>
+        <w:rPr>
+          <w:lang w:val="en-GB"/>
+        </w:rPr>
+      </w:pPr>
+      <w:r>
+        <w:rPr>
+          <w:lang w:val="en-GB"/>
+        </w:rPr>
+        <w:t>2)</w:t>
+      </w:r>
+      <w:r>
+        <w:rPr>
+          <w:lang w:val="en-GB"/>
+        </w:rPr>
+        <w:t xml:space="preserve"> </w:t>
+      </w:r>
+      <w:r>
+        <w:rPr>
+          <w:lang w:val="en-GB"/>
+        </w:rPr>
+        <w:t>Authentication</w:t>
+      </w:r>
+    </w:p>
+    <w:p>
+      <w:pPr>
+        <w:rPr>
+          <w:lang w:val="en-GB"/>
+        </w:rPr>
+      </w:pPr>
+      <w:r>
+        <w:rPr>
+          <w:lang w:val="en-GB"/>
+        </w:rPr>
+        <w:t xml:space="preserve">a. </w:t>
+      </w:r>
+      <w:r>
+        <w:rPr>
+          <w:lang w:val="en-GB"/>
+        </w:rPr>
+        <w:t xml:space="preserve">Authentication service is directly connecting User DB, which makes User DB </w:t>
+      </w:r>
+      <w:proofErr w:type="gramStart"/>
+      <w:r>
+        <w:rPr>
+          <w:lang w:val="en-GB"/>
+        </w:rPr>
+        <w:t>has to</w:t>
+      </w:r>
+      <w:proofErr w:type="gramEnd"/>
+      <w:r>
+        <w:rPr>
+          <w:lang w:val="en-GB"/>
+        </w:rPr>
+        <w:t xml:space="preserve"> open a firewall to Authentication Service.</w:t>
+      </w:r>
+      <w:r>
+        <w:rPr>
+          <w:lang w:val="en-GB"/>
+        </w:rPr>
+        <w:t xml:space="preserve"> </w:t>
+      </w:r>
+      <w:r>
+        <w:rPr>
+          <w:lang w:val="en-GB"/>
+        </w:rPr>
+        <w:t xml:space="preserve">This puts user data in risk if authentication service is not handling data properly. Consider provide and API in user management service to validate </w:t>
+      </w:r>
+      <w:proofErr w:type="gramStart"/>
+      <w:r>
+        <w:rPr>
+          <w:lang w:val="en-GB"/>
+        </w:rPr>
+        <w:t>user name</w:t>
+      </w:r>
+      <w:proofErr w:type="gramEnd"/>
+      <w:r>
+        <w:rPr>
+          <w:lang w:val="en-GB"/>
+        </w:rPr>
+        <w:t xml:space="preserve"> and password, Authentication service will call this API to validate user instead of directly connecting to DB.</w:t>
+      </w:r>
+    </w:p>
+    <w:p>
+      <w:pPr>
+        <w:rPr>
+          <w:lang w:val="en-GB"/>
+        </w:rPr>
+      </w:pPr>
+      <w:r>
+        <w:rPr>
+          <w:lang w:val="en-GB"/>
+        </w:rPr>
+        <w:t xml:space="preserve">b. </w:t>
+      </w:r>
+      <w:r>
+        <w:rPr>
+          <w:lang w:val="en-GB"/>
+        </w:rPr>
+        <w:t xml:space="preserve">Hard coded one client credential, </w:t>
+      </w:r>
+      <w:r>
+        <w:rPr>
+          <w:lang w:val="en-GB"/>
+        </w:rPr>
+        <w:t xml:space="preserve">so that “Fruits Vending Interface” and Web UI is using sharing same </w:t>
+      </w:r>
+      <w:proofErr w:type="spellStart"/>
+      <w:r>
+        <w:rPr>
+          <w:lang w:val="en-GB"/>
+        </w:rPr>
+        <w:t>clientId</w:t>
+      </w:r>
+      <w:proofErr w:type="spellEnd"/>
+      <w:r>
+        <w:rPr>
+          <w:lang w:val="en-GB"/>
+        </w:rPr>
+        <w:t xml:space="preserve">. To solve this issue, there should be a configurable place to maintain different </w:t>
+      </w:r>
+      <w:proofErr w:type="spellStart"/>
+      <w:r>
+        <w:rPr>
+          <w:lang w:val="en-GB"/>
+        </w:rPr>
+        <w:t>clientId</w:t>
+      </w:r>
+      <w:proofErr w:type="spellEnd"/>
+      <w:r>
+        <w:rPr>
+          <w:lang w:val="en-GB"/>
+        </w:rPr>
+        <w:t xml:space="preserve"> and scope to </w:t>
+      </w:r>
+      <w:r>
+        <w:rPr>
+          <w:lang w:val="en-GB"/>
+        </w:rPr>
+        <w:t>constrain</w:t>
+      </w:r>
+      <w:r>
+        <w:rPr>
+          <w:rFonts w:hint="eastAsia"/>
+          <w:lang w:val="en-GB"/>
+        </w:rPr>
+        <w:t xml:space="preserve"> </w:t>
+      </w:r>
+      <w:r>
+        <w:rPr>
+          <w:lang w:val="en-GB"/>
+        </w:rPr>
+        <w:t xml:space="preserve">the </w:t>
+      </w:r>
+      <w:r>
+        <w:rPr>
+          <w:lang w:val="en-GB"/>
+        </w:rPr>
+        <w:t xml:space="preserve">usage of </w:t>
+      </w:r>
+      <w:r>
+        <w:rPr>
+          <w:lang w:val="en-GB"/>
+        </w:rPr>
+        <w:t>token</w:t>
+      </w:r>
+      <w:r>
+        <w:rPr>
+          <w:lang w:val="en-GB"/>
+        </w:rPr>
+        <w:t xml:space="preserve"> be only applied to specific endpoint.</w:t>
+      </w:r>
+    </w:p>
+    <w:p>
+      <w:pPr>
+        <w:rPr>
+          <w:lang w:eastAsia="zh-CN"/>
+        </w:rPr>
+      </w:pPr>
+      <w:r>
+        <w:rPr>
+          <w:lang w:val="en-GB"/>
+        </w:rPr>
+        <w:t>c. The token issued does not include user’s role info</w:t>
+      </w:r>
+    </w:p>
+    <w:p>
+      <w:pPr>
+        <w:rPr>
+          <w:lang w:val="en-GB"/>
+        </w:rPr>
+      </w:pPr>
+      <w:r>
+        <w:rPr>
+          <w:lang w:val="en-GB"/>
+        </w:rPr>
+        <w:t>3)</w:t>
+      </w:r>
+      <w:r>
+        <w:rPr>
+          <w:lang w:val="en-GB"/>
+        </w:rPr>
+        <w:t xml:space="preserve"> E-Wallet </w:t>
+      </w:r>
+      <w:r>
+        <w:rPr>
+          <w:lang w:val="en-GB"/>
+        </w:rPr>
+        <w:t>&amp;QR</w:t>
+      </w:r>
+    </w:p>
+    <w:p>
+      <w:pPr>
+        <w:rPr>
+          <w:lang w:val="en-GB"/>
+        </w:rPr>
+      </w:pPr>
+      <w:r>
+        <w:rPr>
+          <w:lang w:val="en-GB"/>
+        </w:rPr>
+        <w:t xml:space="preserve">User info is read from payload of the request instead of from the JWT token. Which can cause the risk of exposing </w:t>
+      </w:r>
+      <w:proofErr w:type="gramStart"/>
+      <w:r>
+        <w:rPr>
+          <w:lang w:val="en-GB"/>
+        </w:rPr>
+        <w:t>other</w:t>
+      </w:r>
+      <w:proofErr w:type="gramEnd"/>
+      <w:r>
+        <w:rPr>
+          <w:lang w:val="en-GB"/>
+        </w:rPr>
+        <w:t xml:space="preserve"> user’s info. To solve this issue, the E-Wallet</w:t>
+      </w:r>
+      <w:r>
+        <w:rPr>
+          <w:lang w:val="en-GB"/>
+        </w:rPr>
+        <w:t>/QR</w:t>
+      </w:r>
+      <w:r>
+        <w:rPr>
+          <w:lang w:val="en-GB"/>
+        </w:rPr>
+        <w:t xml:space="preserve"> should get user info from the token, so it only returns data for that specific user.</w:t>
+      </w:r>
+    </w:p>
+    <w:p>
+      <w:pPr>
         <w:rPr>
           <w:b/>
           <w:lang w:val="en-GB"/>
         </w:rPr>
-        <w:t xml:space="preserve">for </w:t>
-      </w:r>
+      </w:pPr>
       <w:r>
         <w:rPr>
           <w:b/>
           <w:lang w:val="en-GB"/>
         </w:rPr>
-        <w:t xml:space="preserve">application </w:t>
+        <w:t xml:space="preserve">2.3 Other Security </w:t>
       </w:r>
       <w:r>
         <w:rPr>
           <w:b/>
           <w:lang w:val="en-GB"/>
         </w:rPr>
-        <w:t>services</w:t>
+        <w:t>plan</w:t>
       </w:r>
     </w:p>
     <w:p>
@@ -1869,288 +2511,61 @@
         <w:rPr>
           <w:lang w:val="en-GB"/>
         </w:rPr>
-        <w:t xml:space="preserve">1) User Management </w:t>
-      </w:r>
-    </w:p>
-    <w:p>
-      <w:pPr>
+        <w:t xml:space="preserve">1) Encrypt </w:t>
+      </w:r>
+      <w:proofErr w:type="gramStart"/>
+      <w:r>
         <w:rPr>
           <w:lang w:val="en-GB"/>
         </w:rPr>
-      </w:pPr>
+        <w:t>user name</w:t>
+      </w:r>
+      <w:proofErr w:type="gramEnd"/>
       <w:r>
         <w:rPr>
           <w:lang w:val="en-GB"/>
         </w:rPr>
-        <w:lastRenderedPageBreak/>
-        <w:t xml:space="preserve">a. </w:t>
-      </w:r>
+        <w:t>, password, QR Code data during transfer and storing.</w:t>
+      </w:r>
+    </w:p>
+    <w:p>
+      <w:pPr>
+        <w:rPr>
+          <w:lang w:eastAsia="zh-CN"/>
+        </w:rPr>
+      </w:pPr>
       <w:r>
         <w:rPr>
           <w:lang w:val="en-GB"/>
         </w:rPr>
-        <w:t xml:space="preserve">User Management </w:t>
-      </w:r>
-      <w:r>
-        <w:rPr>
-          <w:lang w:val="en-GB"/>
-        </w:rPr>
-        <w:t xml:space="preserve">only has </w:t>
-      </w:r>
-      <w:r>
-        <w:rPr>
-          <w:lang w:val="en-GB"/>
-        </w:rPr>
-        <w:t>simple</w:t>
-      </w:r>
-      <w:r>
-        <w:rPr>
-          <w:lang w:val="en-GB"/>
-        </w:rPr>
-        <w:t xml:space="preserve"> register</w:t>
-      </w:r>
-      <w:r>
-        <w:rPr>
-          <w:lang w:val="en-GB"/>
-        </w:rPr>
-        <w:t xml:space="preserve"> function</w:t>
-      </w:r>
-      <w:r>
-        <w:rPr>
-          <w:lang w:val="en-GB"/>
-        </w:rPr>
-        <w:t>, will implement 2FA to help address the vulnerabilities of a standard password only approach.</w:t>
-      </w:r>
-      <w:r>
-        <w:rPr>
-          <w:lang w:val="en-GB"/>
-        </w:rPr>
-        <w:t xml:space="preserve"> With 2FA implemented, the </w:t>
-      </w:r>
-      <w:r>
-        <w:rPr>
-          <w:lang w:val="en-GB"/>
-        </w:rPr>
-        <w:t xml:space="preserve">“Forgot Password” can be added to </w:t>
-      </w:r>
-      <w:r>
-        <w:rPr>
-          <w:lang w:val="en-GB"/>
-        </w:rPr>
-        <w:t>provide better user experience.</w:t>
-      </w:r>
-    </w:p>
-    <w:p>
-      <w:pPr>
-        <w:rPr>
-          <w:lang w:val="en-GB"/>
-        </w:rPr>
-      </w:pPr>
-      <w:r>
-        <w:rPr>
-          <w:lang w:val="en-GB"/>
-        </w:rPr>
-        <w:t xml:space="preserve">b. </w:t>
-      </w:r>
-      <w:r>
-        <w:rPr>
-          <w:lang w:val="en-GB"/>
-        </w:rPr>
-        <w:t xml:space="preserve">User Management is not protected by </w:t>
-      </w:r>
-      <w:r>
-        <w:rPr>
-          <w:lang w:val="en-GB"/>
-        </w:rPr>
-        <w:t>any</w:t>
-      </w:r>
-      <w:r>
-        <w:rPr>
-          <w:lang w:val="en-GB"/>
-        </w:rPr>
-        <w:t xml:space="preserve"> token. Even though there was no user token during registering stage, this API can still be protected by client credential token.</w:t>
-      </w:r>
-    </w:p>
-    <w:p>
-      <w:pPr>
-        <w:rPr>
-          <w:lang w:val="en-GB"/>
-        </w:rPr>
-      </w:pPr>
-      <w:r>
-        <w:rPr>
-          <w:lang w:val="en-GB"/>
-        </w:rPr>
-        <w:t>2)</w:t>
-      </w:r>
-      <w:r>
-        <w:rPr>
-          <w:lang w:val="en-GB"/>
-        </w:rPr>
-        <w:t xml:space="preserve"> </w:t>
-      </w:r>
-      <w:r>
-        <w:rPr>
-          <w:lang w:val="en-GB"/>
-        </w:rPr>
-        <w:t>Authentication</w:t>
-      </w:r>
-    </w:p>
-    <w:p>
-      <w:pPr>
-        <w:rPr>
-          <w:lang w:val="en-GB"/>
-        </w:rPr>
-      </w:pPr>
-      <w:r>
-        <w:rPr>
-          <w:lang w:val="en-GB"/>
-        </w:rPr>
-        <w:t xml:space="preserve">a. </w:t>
-      </w:r>
-      <w:r>
-        <w:rPr>
-          <w:lang w:val="en-GB"/>
-        </w:rPr>
-        <w:t>Authentication service is directly connecting User DB, which makes User DB has to open a firewall to Authentication Service.</w:t>
-      </w:r>
-      <w:r>
-        <w:rPr>
-          <w:lang w:val="en-GB"/>
-        </w:rPr>
-        <w:t xml:space="preserve"> </w:t>
-      </w:r>
-      <w:r>
-        <w:rPr>
-          <w:lang w:val="en-GB"/>
-        </w:rPr>
-        <w:t>This puts user data in risk if authentication service is not handling data properly. Consider provide and API in user management service to validate user name and password, Authentication service will call this API to validate user instead of directly connecting to DB.</w:t>
-      </w:r>
-    </w:p>
-    <w:p>
-      <w:pPr>
-        <w:rPr>
-          <w:lang w:val="en-GB"/>
-        </w:rPr>
-      </w:pPr>
-      <w:r>
-        <w:rPr>
-          <w:lang w:val="en-GB"/>
-        </w:rPr>
-        <w:t xml:space="preserve">b. </w:t>
-      </w:r>
-      <w:r>
-        <w:rPr>
-          <w:lang w:val="en-GB"/>
-        </w:rPr>
-        <w:t xml:space="preserve">Hard coded one client credential, </w:t>
-      </w:r>
-      <w:r>
-        <w:rPr>
-          <w:lang w:val="en-GB"/>
-        </w:rPr>
-        <w:t xml:space="preserve">so that “Fruits Vending Interface” and Web UI is using sharing same clientId. To solve this issue, there should be a configurable place to maintain different clientId and scope to </w:t>
-      </w:r>
-      <w:r>
-        <w:rPr>
-          <w:lang w:val="en-GB"/>
-        </w:rPr>
-        <w:t>constrain</w:t>
-      </w:r>
-      <w:r>
-        <w:rPr>
-          <w:rFonts w:hint="eastAsia"/>
-          <w:lang w:val="en-GB"/>
-        </w:rPr>
-        <w:t xml:space="preserve"> </w:t>
-      </w:r>
-      <w:r>
-        <w:rPr>
-          <w:lang w:val="en-GB"/>
-        </w:rPr>
-        <w:t xml:space="preserve">the </w:t>
-      </w:r>
-      <w:r>
-        <w:rPr>
-          <w:lang w:val="en-GB"/>
-        </w:rPr>
-        <w:t xml:space="preserve">usage of </w:t>
-      </w:r>
-      <w:r>
-        <w:rPr>
-          <w:lang w:val="en-GB"/>
-        </w:rPr>
-        <w:t>token</w:t>
-      </w:r>
-      <w:r>
-        <w:rPr>
-          <w:lang w:val="en-GB"/>
-        </w:rPr>
-        <w:t xml:space="preserve"> be only applied to specific endpoint.</w:t>
-      </w:r>
-    </w:p>
-    <w:p>
-      <w:pPr>
+        <w:t xml:space="preserve">2) </w:t>
+      </w:r>
+      <w:r>
         <w:rPr>
           <w:lang w:eastAsia="zh-CN"/>
         </w:rPr>
-      </w:pPr>
-      <w:r>
-        <w:rPr>
-          <w:lang w:val="en-GB"/>
-        </w:rPr>
-        <w:t>c. The token issued does not include user’s role info</w:t>
-      </w:r>
-    </w:p>
-    <w:p>
-      <w:pPr>
-        <w:rPr>
-          <w:lang w:val="en-GB"/>
-        </w:rPr>
-      </w:pPr>
-      <w:r>
-        <w:rPr>
-          <w:lang w:val="en-GB"/>
-        </w:rPr>
-        <w:t>3)</w:t>
-      </w:r>
-      <w:r>
-        <w:rPr>
-          <w:lang w:val="en-GB"/>
-        </w:rPr>
-        <w:t xml:space="preserve"> E-Wallet </w:t>
-      </w:r>
-      <w:r>
-        <w:rPr>
-          <w:lang w:val="en-GB"/>
-        </w:rPr>
-        <w:t>&amp;QR</w:t>
-      </w:r>
-    </w:p>
-    <w:p>
-      <w:pPr>
-        <w:rPr>
-          <w:lang w:val="en-GB"/>
-        </w:rPr>
-      </w:pPr>
-      <w:r>
-        <w:rPr>
-          <w:lang w:val="en-GB"/>
-        </w:rPr>
-        <w:t>User info is read from payload of the request instead of from the JWT token. Which can cause the risk of exposing other user’s info. To solve this issue, the E-Wallet</w:t>
-      </w:r>
-      <w:r>
-        <w:rPr>
-          <w:lang w:val="en-GB"/>
-        </w:rPr>
-        <w:t>/QR</w:t>
-      </w:r>
-      <w:r>
-        <w:rPr>
-          <w:lang w:val="en-GB"/>
-        </w:rPr>
-        <w:t xml:space="preserve"> should get user info from the token, so it only returns data for that specific user.</w:t>
-      </w:r>
+        <w:t>O</w:t>
+      </w:r>
+      <w:r>
+        <w:rPr>
+          <w:lang w:eastAsia="zh-CN"/>
+        </w:rPr>
+        <w:t xml:space="preserve">bfuscate </w:t>
+      </w:r>
+      <w:r>
+        <w:rPr>
+          <w:lang w:eastAsia="zh-CN"/>
+        </w:rPr>
+        <w:t xml:space="preserve">Source Code for mobile package and web application </w:t>
+      </w:r>
+      <w:proofErr w:type="spellStart"/>
+      <w:r>
+        <w:rPr>
+          <w:lang w:eastAsia="zh-CN"/>
+        </w:rPr>
+        <w:t>javascript</w:t>
+      </w:r>
+      <w:proofErr w:type="spellEnd"/>
     </w:p>
     <w:p>
       <w:pPr>
@@ -2164,92 +2579,374 @@
           <w:b/>
           <w:lang w:val="en-GB"/>
         </w:rPr>
-        <w:t xml:space="preserve">2.3 Other Security </w:t>
+        <w:t>2.4 Threat model</w:t>
       </w:r>
       <w:r>
         <w:rPr>
           <w:b/>
           <w:lang w:val="en-GB"/>
         </w:rPr>
-        <w:t>plan</w:t>
-      </w:r>
-    </w:p>
-    <w:p>
-      <w:pPr>
-        <w:rPr>
-          <w:lang w:val="en-GB"/>
-        </w:rPr>
-      </w:pPr>
-      <w:r>
-        <w:rPr>
-          <w:lang w:val="en-GB"/>
-        </w:rPr>
-        <w:t>1</w:t>
-      </w:r>
-      <w:r>
-        <w:rPr>
-          <w:lang w:val="en-GB"/>
-        </w:rPr>
-        <w:t>) Encrypt user name, password, QR Code data during transfer and storing.</w:t>
-      </w:r>
-    </w:p>
-    <w:p>
-      <w:pPr>
-        <w:rPr>
-          <w:lang w:eastAsia="zh-CN"/>
-        </w:rPr>
-      </w:pPr>
-      <w:r>
-        <w:rPr>
-          <w:lang w:val="en-GB"/>
-        </w:rPr>
-        <w:t>2</w:t>
-      </w:r>
-      <w:r>
-        <w:rPr>
-          <w:lang w:val="en-GB"/>
-        </w:rPr>
+        <w:t>ling</w:t>
+      </w:r>
+    </w:p>
+    <w:p>
+      <w:r>
+        <w:lastRenderedPageBreak/>
+        <w:drawing>
+          <wp:inline distT="0" distB="0" distL="0" distR="0" wp14:anchorId="74E299E1" wp14:editId="2409BE29">
+            <wp:extent cx="5688965" cy="3874135"/>
+            <wp:effectExtent l="0" t="0" r="6985" b="0"/>
+            <wp:docPr id="4" name="Picture 4"/>
+            <wp:cNvGraphicFramePr>
+              <a:graphicFrameLocks xmlns:a="http://schemas.openxmlformats.org/drawingml/2006/main" noChangeAspect="1"/>
+            </wp:cNvGraphicFramePr>
+            <a:graphic xmlns:a="http://schemas.openxmlformats.org/drawingml/2006/main">
+              <a:graphicData uri="http://schemas.openxmlformats.org/drawingml/2006/picture">
+                <pic:pic xmlns:pic="http://schemas.openxmlformats.org/drawingml/2006/picture">
+                  <pic:nvPicPr>
+                    <pic:cNvPr id="0" name="Picture 5"/>
+                    <pic:cNvPicPr>
+                      <a:picLocks noChangeAspect="1" noChangeArrowheads="1"/>
+                    </pic:cNvPicPr>
+                  </pic:nvPicPr>
+                  <pic:blipFill>
+                    <a:blip r:embed="rId10">
+                      <a:extLst>
+                        <a:ext uri="{28A0092B-C50C-407E-A947-70E740481C1C}">
+                          <a14:useLocalDpi xmlns:a14="http://schemas.microsoft.com/office/drawing/2010/main" val="0"/>
+                        </a:ext>
+                      </a:extLst>
+                    </a:blip>
+                    <a:srcRect/>
+                    <a:stretch>
+                      <a:fillRect/>
+                    </a:stretch>
+                  </pic:blipFill>
+                  <pic:spPr bwMode="auto">
+                    <a:xfrm>
+                      <a:off x="0" y="0"/>
+                      <a:ext cx="5688965" cy="3874135"/>
+                    </a:xfrm>
+                    <a:prstGeom prst="rect">
+                      <a:avLst/>
+                    </a:prstGeom>
+                    <a:noFill/>
+                    <a:ln>
+                      <a:noFill/>
+                    </a:ln>
+                  </pic:spPr>
+                </pic:pic>
+              </a:graphicData>
+            </a:graphic>
+          </wp:inline>
+        </w:drawing>
+      </w:r>
+    </w:p>
+    <w:p/>
+    <w:p>
+      <w:r>
+        <w:t>Based on the threat modelling of hybrid mobile apps and web applications.</w:t>
+      </w:r>
+    </w:p>
+    <w:p>
+      <w:r>
+        <w:t>We going to add security controls like:</w:t>
+      </w:r>
+    </w:p>
+    <w:p>
+      <w:pPr>
+        <w:pStyle w:val="ListParagraph"/>
+        <w:numPr>
+          <w:ilvl w:val="0"/>
+          <w:numId w:val="36"/>
+        </w:numPr>
+      </w:pPr>
+      <w:r>
+        <w:t>TLS 1.0 (network attack)</w:t>
+      </w:r>
+    </w:p>
+    <w:p>
+      <w:pPr>
+        <w:pStyle w:val="ListParagraph"/>
+        <w:numPr>
+          <w:ilvl w:val="0"/>
+          <w:numId w:val="36"/>
+        </w:numPr>
+      </w:pPr>
+      <w:r>
+        <w:t>Data encryption</w:t>
+      </w:r>
+      <w:r>
+        <w:t xml:space="preserve"> (application data, user private data and authentication token/user credentials)</w:t>
+      </w:r>
+    </w:p>
+    <w:p>
+      <w:pPr>
+        <w:pStyle w:val="ListParagraph"/>
+        <w:numPr>
+          <w:ilvl w:val="0"/>
+          <w:numId w:val="36"/>
+        </w:numPr>
+      </w:pPr>
+      <w:r>
+        <w:t>User authentication /Authorization (upgrade authentication service)</w:t>
+      </w:r>
+    </w:p>
+    <w:p>
+      <w:pPr>
+        <w:pStyle w:val="ListParagraph"/>
+        <w:numPr>
+          <w:ilvl w:val="0"/>
+          <w:numId w:val="36"/>
+        </w:numPr>
+      </w:pPr>
+      <w:r>
+        <w:t>App store verification</w:t>
+      </w:r>
+    </w:p>
+    <w:p>
+      <w:pPr>
+        <w:pStyle w:val="ListParagraph"/>
+        <w:numPr>
+          <w:ilvl w:val="0"/>
+          <w:numId w:val="36"/>
+        </w:numPr>
+      </w:pPr>
+      <w:r>
+        <w:t>App permissions enforcement (Will ask user for permission</w:t>
+      </w:r>
+      <w:r>
+        <w:t xml:space="preserve"> f</w:t>
+      </w:r>
+      <w:r>
+        <w:t>or every native driver usage</w:t>
+      </w:r>
+      <w:r>
         <w:t>)</w:t>
       </w:r>
-      <w:r>
-        <w:rPr>
-          <w:lang w:val="en-GB"/>
-        </w:rPr>
+    </w:p>
+    <w:p>
+      <w:pPr>
+        <w:pStyle w:val="ListParagraph"/>
+        <w:numPr>
+          <w:ilvl w:val="0"/>
+          <w:numId w:val="36"/>
+        </w:numPr>
+      </w:pPr>
+      <w:r>
+        <w:t xml:space="preserve">Java script </w:t>
+      </w:r>
+      <w:proofErr w:type="gramStart"/>
+      <w:r>
+        <w:t>obfuscation(</w:t>
+      </w:r>
+      <w:proofErr w:type="gramEnd"/>
+      <w:r>
+        <w:t>both mobile and web code)</w:t>
+      </w:r>
+    </w:p>
+    <w:p>
+      <w:pPr>
+        <w:pStyle w:val="ListParagraph"/>
+        <w:numPr>
+          <w:ilvl w:val="0"/>
+          <w:numId w:val="36"/>
+        </w:numPr>
+      </w:pPr>
+      <w:r>
+        <w:t xml:space="preserve">Whitelist of sites accessible through </w:t>
+      </w:r>
+      <w:proofErr w:type="spellStart"/>
+      <w:proofErr w:type="gramStart"/>
+      <w:r>
+        <w:t>webview</w:t>
+      </w:r>
+      <w:proofErr w:type="spellEnd"/>
+      <w:r>
+        <w:t>.</w:t>
+      </w:r>
+      <w:r>
+        <w:t>(</w:t>
+      </w:r>
+      <w:proofErr w:type="gramEnd"/>
+      <w:r>
+        <w:t xml:space="preserve">trim access down to only those URIs </w:t>
+      </w:r>
+      <w:r>
+        <w:t>that</w:t>
+      </w:r>
+      <w:r>
+        <w:t xml:space="preserve"> actually need to use</w:t>
+      </w:r>
+      <w:r>
+        <w:t xml:space="preserve"> in the app</w:t>
+      </w:r>
+      <w:r>
+        <w:t>)</w:t>
+      </w:r>
+    </w:p>
+    <w:p>
+      <w:r>
+        <w:rPr>
+          <w:b/>
+        </w:rPr>
+        <w:t>2.</w:t>
+      </w:r>
+      <w:r>
+        <w:rPr>
+          <w:b/>
+        </w:rPr>
+        <w:t xml:space="preserve">5 </w:t>
+      </w:r>
+      <w:r>
+        <w:rPr>
+          <w:b/>
+        </w:rPr>
+        <w:t>Mobile platform security</w:t>
+      </w:r>
+    </w:p>
+    <w:p>
+      <w:pPr>
+        <w:pStyle w:val="ListParagraph"/>
+        <w:numPr>
+          <w:ilvl w:val="0"/>
+          <w:numId w:val="37"/>
+        </w:numPr>
+      </w:pPr>
+      <w:r>
+        <w:t>S</w:t>
+      </w:r>
+      <w:r>
+        <w:t>tay up to date with Cordova</w:t>
+      </w:r>
+      <w:r>
+        <w:t xml:space="preserve"> and Ionic</w:t>
+      </w:r>
+      <w:r>
+        <w:t xml:space="preserve"> versions is a best practice as security fixes are included on a regular basis. </w:t>
+      </w:r>
+      <w:r>
+        <w:t>H</w:t>
+      </w:r>
+      <w:r>
+        <w:t>igher version provide</w:t>
+      </w:r>
+      <w:r>
+        <w:t>s</w:t>
+      </w:r>
+      <w:r>
+        <w:t xml:space="preserve"> some critical capabilities that can improve the overall security of </w:t>
+      </w:r>
+      <w:r>
+        <w:t>the</w:t>
+      </w:r>
+      <w:r>
+        <w:t xml:space="preserve"> app. Specifically</w:t>
+      </w:r>
+      <w:r>
+        <w:t xml:space="preserve">: </w:t>
+      </w:r>
+      <w:r>
+        <w:t xml:space="preserve">Use Crosswalk </w:t>
+      </w:r>
+      <w:r>
+        <w:t xml:space="preserve">15 </w:t>
+      </w:r>
+      <w:r>
+        <w:t>and Cordova 5+</w:t>
+      </w:r>
+      <w:r>
+        <w:t>(</w:t>
+      </w:r>
+      <w:r>
+        <w:t xml:space="preserve"> Crosswalk is a patched and feature rich version of Chromium with access to important security features not available versions of Android as recent as 4.3 and 4.4.</w:t>
+      </w:r>
+      <w:r>
+        <w:t>)</w:t>
+      </w:r>
+    </w:p>
+    <w:p>
+      <w:pPr>
+        <w:pStyle w:val="ListParagraph"/>
+        <w:numPr>
+          <w:ilvl w:val="0"/>
+          <w:numId w:val="37"/>
+        </w:numPr>
+      </w:pPr>
+      <w:r>
+        <w:t>Use a strict Content Security Policy</w:t>
+      </w:r>
+      <w:r>
         <w:t xml:space="preserve"> </w:t>
       </w:r>
       <w:r>
-        <w:rPr>
-          <w:lang w:eastAsia="zh-CN"/>
-        </w:rPr>
-        <w:t>O</w:t>
-      </w:r>
-      <w:r>
-        <w:rPr>
-          <w:lang w:eastAsia="zh-CN"/>
-        </w:rPr>
-        <w:t xml:space="preserve">bfuscate </w:t>
-      </w:r>
-      <w:r>
-        <w:rPr>
-          <w:lang w:eastAsia="zh-CN"/>
-        </w:rPr>
-        <w:t>Source Code for mobile package and web application javascript</w:t>
-      </w:r>
-      <w:bookmarkStart w:id="5" w:name="_GoBack"/>
+        <w:t>(</w:t>
+      </w:r>
+      <w:r>
+        <w:t xml:space="preserve">disables both </w:t>
+      </w:r>
+      <w:proofErr w:type="gramStart"/>
+      <w:r>
+        <w:t>eval(</w:t>
+      </w:r>
+      <w:proofErr w:type="gramEnd"/>
+      <w:r>
+        <w:t>) and inline script and only allows access to JavaScript and CSS files from the same origin as the HTML page</w:t>
+      </w:r>
+      <w:r>
+        <w:t>)</w:t>
+      </w:r>
+    </w:p>
+    <w:p>
+      <w:pPr>
+        <w:pStyle w:val="ListParagraph"/>
+        <w:numPr>
+          <w:ilvl w:val="0"/>
+          <w:numId w:val="37"/>
+        </w:numPr>
+        <w:jc w:val="both"/>
+      </w:pPr>
+      <w:r>
+        <w:t xml:space="preserve">Use </w:t>
+      </w:r>
+      <w:r>
+        <w:t>Microsoft Intune</w:t>
+      </w:r>
+      <w:r>
+        <w:t xml:space="preserve"> as a MAM/MDM tool to</w:t>
+      </w:r>
+      <w:r>
+        <w:t xml:space="preserve"> </w:t>
+      </w:r>
+      <w:r>
+        <w:t>detect</w:t>
+      </w:r>
+      <w:r>
+        <w:t xml:space="preserve"> malware, and jailbreak </w:t>
+      </w:r>
+      <w:bookmarkStart w:id="5" w:name="_Toc14615133"/>
+      <w:bookmarkStart w:id="6" w:name="_Toc14615553"/>
+    </w:p>
+    <w:p>
+      <w:pPr>
+        <w:ind w:left="360"/>
+        <w:jc w:val="both"/>
+      </w:pPr>
+    </w:p>
+    <w:p>
+      <w:pPr>
+        <w:pStyle w:val="Heading1"/>
+        <w:ind w:left="432" w:hanging="432"/>
+        <w:jc w:val="both"/>
+      </w:pPr>
+      <w:r>
+        <w:t xml:space="preserve">3 </w:t>
+      </w:r>
+      <w:r>
+        <w:t>Scope of Work</w:t>
+      </w:r>
       <w:bookmarkEnd w:id="5"/>
-    </w:p>
-    <w:p>
-      <w:pPr>
-        <w:pStyle w:val="Heading1"/>
-        <w:jc w:val="both"/>
-      </w:pPr>
-      <w:bookmarkStart w:id="6" w:name="_Toc14615133"/>
-      <w:bookmarkStart w:id="7" w:name="_Toc14615553"/>
-      <w:r>
-        <w:t>Scope of Work</w:t>
-      </w:r>
       <w:bookmarkEnd w:id="6"/>
-      <w:bookmarkEnd w:id="7"/>
     </w:p>
     <w:p>
       <w:pPr>
@@ -2260,7 +2957,16 @@
         </w:numPr>
       </w:pPr>
       <w:r>
-        <w:t>Solve all the security addressed in 2.2</w:t>
+        <w:t xml:space="preserve">Solve all the security </w:t>
+      </w:r>
+      <w:r>
+        <w:t xml:space="preserve">issues </w:t>
+      </w:r>
+      <w:r>
+        <w:t xml:space="preserve">addressed in </w:t>
+      </w:r>
+      <w:r>
+        <w:t>part 2.</w:t>
       </w:r>
     </w:p>
     <w:p>
@@ -2302,7 +3008,27 @@
         </w:numPr>
       </w:pPr>
       <w:r>
-        <w:t>Add Android application</w:t>
+        <w:t xml:space="preserve">Add </w:t>
+      </w:r>
+      <w:r>
+        <w:t xml:space="preserve">hybrid </w:t>
+      </w:r>
+      <w:r>
+        <w:t>mobile</w:t>
+      </w:r>
+      <w:r>
+        <w:t xml:space="preserve"> application</w:t>
+      </w:r>
+      <w:r>
+        <w:t xml:space="preserve"> using </w:t>
+      </w:r>
+      <w:proofErr w:type="spellStart"/>
+      <w:r>
+        <w:t>ionic+cordova</w:t>
+      </w:r>
+      <w:proofErr w:type="spellEnd"/>
+      <w:r>
+        <w:t>.</w:t>
       </w:r>
     </w:p>
     <w:p>
@@ -2315,13 +3041,16 @@
         <w:pStyle w:val="Heading1"/>
         <w:jc w:val="both"/>
       </w:pPr>
-      <w:bookmarkStart w:id="8" w:name="_Toc14615134"/>
-      <w:bookmarkStart w:id="9" w:name="_Toc14615554"/>
+      <w:bookmarkStart w:id="7" w:name="_Toc14615134"/>
+      <w:bookmarkStart w:id="8" w:name="_Toc14615554"/>
+      <w:r>
+        <w:t xml:space="preserve">4 </w:t>
+      </w:r>
       <w:r>
         <w:t>Effort Estimates</w:t>
       </w:r>
+      <w:bookmarkEnd w:id="7"/>
       <w:bookmarkEnd w:id="8"/>
-      <w:bookmarkEnd w:id="9"/>
     </w:p>
     <w:tbl>
       <w:tblPr>
@@ -2348,6 +3077,7 @@
               <w:rPr>
                 <w:lang w:val="en-GB"/>
               </w:rPr>
+              <w:lastRenderedPageBreak/>
               <w:t>Task</w:t>
             </w:r>
           </w:p>
@@ -2694,7 +3424,21 @@
               <w:rPr>
                 <w:lang w:val="en-GB"/>
               </w:rPr>
-              <w:t>Validate Fruits vending clientId in QR service</w:t>
+              <w:t xml:space="preserve">Validate Fruits vending </w:t>
+            </w:r>
+            <w:proofErr w:type="spellStart"/>
+            <w:r>
+              <w:rPr>
+                <w:lang w:val="en-GB"/>
+              </w:rPr>
+              <w:t>clientId</w:t>
+            </w:r>
+            <w:proofErr w:type="spellEnd"/>
+            <w:r>
+              <w:rPr>
+                <w:lang w:val="en-GB"/>
+              </w:rPr>
+              <w:t xml:space="preserve"> in QR service</w:t>
             </w:r>
           </w:p>
         </w:tc>
@@ -2795,6 +3539,8 @@
             </w:r>
           </w:p>
         </w:tc>
+        <w:bookmarkStart w:id="9" w:name="_GoBack"/>
+        <w:bookmarkEnd w:id="9"/>
       </w:tr>
       <w:tr>
         <w:tc>
@@ -2884,6 +3630,199 @@
           </w:p>
         </w:tc>
       </w:tr>
+      <w:tr>
+        <w:tc>
+          <w:tcPr>
+            <w:tcW w:w="4951" w:type="dxa"/>
+          </w:tcPr>
+          <w:p>
+            <w:pPr>
+              <w:rPr>
+                <w:lang w:val="en-GB"/>
+              </w:rPr>
+            </w:pPr>
+            <w:r>
+              <w:rPr>
+                <w:lang w:val="en-GB"/>
+              </w:rPr>
+              <w:t>Add TLS</w:t>
+            </w:r>
+          </w:p>
+        </w:tc>
+        <w:tc>
+          <w:tcPr>
+            <w:tcW w:w="1882" w:type="dxa"/>
+          </w:tcPr>
+          <w:p>
+            <w:pPr>
+              <w:rPr>
+                <w:lang w:val="en-GB"/>
+              </w:rPr>
+            </w:pPr>
+            <w:r>
+              <w:rPr>
+                <w:lang w:val="en-GB"/>
+              </w:rPr>
+              <w:t>1 day</w:t>
+            </w:r>
+          </w:p>
+        </w:tc>
+      </w:tr>
+      <w:tr>
+        <w:tc>
+          <w:tcPr>
+            <w:tcW w:w="4951" w:type="dxa"/>
+          </w:tcPr>
+          <w:p>
+            <w:pPr>
+              <w:rPr>
+                <w:lang w:val="en-GB"/>
+              </w:rPr>
+            </w:pPr>
+            <w:r>
+              <w:rPr>
+                <w:lang w:val="en-GB"/>
+              </w:rPr>
+              <w:t>Add data encryption method</w:t>
+            </w:r>
+          </w:p>
+        </w:tc>
+        <w:tc>
+          <w:tcPr>
+            <w:tcW w:w="1882" w:type="dxa"/>
+          </w:tcPr>
+          <w:p>
+            <w:pPr>
+              <w:rPr>
+                <w:lang w:val="en-GB"/>
+              </w:rPr>
+            </w:pPr>
+            <w:r>
+              <w:rPr>
+                <w:lang w:val="en-GB"/>
+              </w:rPr>
+              <w:t>1 day</w:t>
+            </w:r>
+          </w:p>
+        </w:tc>
+      </w:tr>
+      <w:tr>
+        <w:tc>
+          <w:tcPr>
+            <w:tcW w:w="4951" w:type="dxa"/>
+          </w:tcPr>
+          <w:p>
+            <w:pPr>
+              <w:rPr>
+                <w:lang w:val="en-GB"/>
+              </w:rPr>
+            </w:pPr>
+            <w:r>
+              <w:rPr>
+                <w:lang w:val="en-GB"/>
+              </w:rPr>
+              <w:t xml:space="preserve">Code </w:t>
+            </w:r>
+            <w:r>
+              <w:t>obfuscation</w:t>
+            </w:r>
+          </w:p>
+        </w:tc>
+        <w:tc>
+          <w:tcPr>
+            <w:tcW w:w="1882" w:type="dxa"/>
+          </w:tcPr>
+          <w:p>
+            <w:pPr>
+              <w:rPr>
+                <w:lang w:val="en-GB"/>
+              </w:rPr>
+            </w:pPr>
+            <w:r>
+              <w:rPr>
+                <w:lang w:val="en-GB"/>
+              </w:rPr>
+              <w:t>1 day</w:t>
+            </w:r>
+          </w:p>
+        </w:tc>
+      </w:tr>
+      <w:tr>
+        <w:tc>
+          <w:tcPr>
+            <w:tcW w:w="4951" w:type="dxa"/>
+          </w:tcPr>
+          <w:p>
+            <w:pPr>
+              <w:rPr>
+                <w:lang w:val="en-GB"/>
+              </w:rPr>
+            </w:pPr>
+            <w:r>
+              <w:rPr>
+                <w:lang w:val="en-GB"/>
+              </w:rPr>
+              <w:t>Deploy app to Google play store</w:t>
+            </w:r>
+          </w:p>
+        </w:tc>
+        <w:tc>
+          <w:tcPr>
+            <w:tcW w:w="1882" w:type="dxa"/>
+          </w:tcPr>
+          <w:p>
+            <w:pPr>
+              <w:rPr>
+                <w:lang w:val="en-GB"/>
+              </w:rPr>
+            </w:pPr>
+            <w:r>
+              <w:rPr>
+                <w:lang w:val="en-GB"/>
+              </w:rPr>
+              <w:t>2 day</w:t>
+            </w:r>
+          </w:p>
+        </w:tc>
+      </w:tr>
+      <w:tr>
+        <w:tc>
+          <w:tcPr>
+            <w:tcW w:w="4951" w:type="dxa"/>
+          </w:tcPr>
+          <w:p>
+            <w:pPr>
+              <w:rPr>
+                <w:lang w:val="en-GB"/>
+              </w:rPr>
+            </w:pPr>
+            <w:r>
+              <w:rPr>
+                <w:lang w:val="en-GB"/>
+              </w:rPr>
+              <w:t>Add Microsoft Intune plugin</w:t>
+            </w:r>
+          </w:p>
+        </w:tc>
+        <w:tc>
+          <w:tcPr>
+            <w:tcW w:w="1882" w:type="dxa"/>
+          </w:tcPr>
+          <w:p>
+            <w:pPr>
+              <w:rPr>
+                <w:lang w:val="en-GB"/>
+              </w:rPr>
+            </w:pPr>
+            <w:r>
+              <w:rPr>
+                <w:lang w:val="en-GB"/>
+              </w:rPr>
+              <w:t>1 day</w:t>
+            </w:r>
+          </w:p>
+        </w:tc>
+      </w:tr>
     </w:tbl>
     <w:p>
       <w:pPr>
@@ -2893,8 +3832,8 @@
       </w:pPr>
     </w:p>
     <w:sectPr>
-      <w:headerReference w:type="default" r:id="rId10"/>
-      <w:footerReference w:type="default" r:id="rId11"/>
+      <w:headerReference w:type="default" r:id="rId11"/>
+      <w:footerReference w:type="default" r:id="rId12"/>
       <w:type w:val="continuous"/>
       <w:pgSz w:w="11907" w:h="16839" w:code="9"/>
       <w:pgMar w:top="1440" w:right="1530" w:bottom="1440" w:left="1418" w:header="708" w:footer="708" w:gutter="0"/>
@@ -2907,7 +3846,7 @@
 </file>
 
 <file path=word/endnotes.xml><?xml version="1.0" encoding="utf-8"?>
-<w:endnotes xmlns:wpc="http://schemas.microsoft.com/office/word/2010/wordprocessingCanvas" xmlns:mo="http://schemas.microsoft.com/office/mac/office/2008/main" xmlns:mc="http://schemas.openxmlformats.org/markup-compatibility/2006" xmlns:mv="urn:schemas-microsoft-com:mac:vml" xmlns:o="urn:schemas-microsoft-com:office:office" xmlns:r="http://schemas.openxmlformats.org/officeDocument/2006/relationships" xmlns:m="http://schemas.openxmlformats.org/officeDocument/2006/math" xmlns:v="urn:schemas-microsoft-com:vml" xmlns:wp14="http://schemas.microsoft.com/office/word/2010/wordprocessingDrawing" xmlns:wp="http://schemas.openxmlformats.org/drawingml/2006/wordprocessingDrawing" xmlns:w10="urn:schemas-microsoft-com:office:word" xmlns:w="http://schemas.openxmlformats.org/wordprocessingml/2006/main" xmlns:w14="http://schemas.microsoft.com/office/word/2010/wordml" xmlns:w15="http://schemas.microsoft.com/office/word/2012/wordml" xmlns:wpg="http://schemas.microsoft.com/office/word/2010/wordprocessingGroup" xmlns:wpi="http://schemas.microsoft.com/office/word/2010/wordprocessingInk" xmlns:wne="http://schemas.microsoft.com/office/word/2006/wordml" xmlns:wps="http://schemas.microsoft.com/office/word/2010/wordprocessingShape" mc:Ignorable="w14 w15 wp14">
+<w:endnotes xmlns:wpc="http://schemas.microsoft.com/office/word/2010/wordprocessingCanvas" xmlns:cx="http://schemas.microsoft.com/office/drawing/2014/chartex" xmlns:cx1="http://schemas.microsoft.com/office/drawing/2015/9/8/chartex" xmlns:cx2="http://schemas.microsoft.com/office/drawing/2015/10/21/chartex" xmlns:cx3="http://schemas.microsoft.com/office/drawing/2016/5/9/chartex" xmlns:cx4="http://schemas.microsoft.com/office/drawing/2016/5/10/chartex" xmlns:cx5="http://schemas.microsoft.com/office/drawing/2016/5/11/chartex" xmlns:cx6="http://schemas.microsoft.com/office/drawing/2016/5/12/chartex" xmlns:cx7="http://schemas.microsoft.com/office/drawing/2016/5/13/chartex" xmlns:cx8="http://schemas.microsoft.com/office/drawing/2016/5/14/chartex" xmlns:mc="http://schemas.openxmlformats.org/markup-compatibility/2006" xmlns:aink="http://schemas.microsoft.com/office/drawing/2016/ink" xmlns:am3d="http://schemas.microsoft.com/office/drawing/2017/model3d" xmlns:o="urn:schemas-microsoft-com:office:office" xmlns:r="http://schemas.openxmlformats.org/officeDocument/2006/relationships" xmlns:m="http://schemas.openxmlformats.org/officeDocument/2006/math" xmlns:v="urn:schemas-microsoft-com:vml" xmlns:wp14="http://schemas.microsoft.com/office/word/2010/wordprocessingDrawing" xmlns:wp="http://schemas.openxmlformats.org/drawingml/2006/wordprocessingDrawing" xmlns:w10="urn:schemas-microsoft-com:office:word" xmlns:w="http://schemas.openxmlformats.org/wordprocessingml/2006/main" xmlns:w14="http://schemas.microsoft.com/office/word/2010/wordml" xmlns:w15="http://schemas.microsoft.com/office/word/2012/wordml" xmlns:w16cid="http://schemas.microsoft.com/office/word/2016/wordml/cid" xmlns:w16se="http://schemas.microsoft.com/office/word/2015/wordml/symex" xmlns:wpg="http://schemas.microsoft.com/office/word/2010/wordprocessingGroup" xmlns:wpi="http://schemas.microsoft.com/office/word/2010/wordprocessingInk" xmlns:wne="http://schemas.microsoft.com/office/word/2006/wordml" xmlns:wps="http://schemas.microsoft.com/office/word/2010/wordprocessingShape" mc:Ignorable="w14 w15 w16se w16cid wp14">
   <w:endnote w:type="separator" w:id="-1">
     <w:p>
       <w:pPr>
@@ -2934,7 +3873,7 @@
 </file>
 
 <file path=word/footer1.xml><?xml version="1.0" encoding="utf-8"?>
-<w:ftr xmlns:wpc="http://schemas.microsoft.com/office/word/2010/wordprocessingCanvas" xmlns:mo="http://schemas.microsoft.com/office/mac/office/2008/main" xmlns:mc="http://schemas.openxmlformats.org/markup-compatibility/2006" xmlns:mv="urn:schemas-microsoft-com:mac:vml" xmlns:o="urn:schemas-microsoft-com:office:office" xmlns:r="http://schemas.openxmlformats.org/officeDocument/2006/relationships" xmlns:m="http://schemas.openxmlformats.org/officeDocument/2006/math" xmlns:v="urn:schemas-microsoft-com:vml" xmlns:wp14="http://schemas.microsoft.com/office/word/2010/wordprocessingDrawing" xmlns:wp="http://schemas.openxmlformats.org/drawingml/2006/wordprocessingDrawing" xmlns:w10="urn:schemas-microsoft-com:office:word" xmlns:w="http://schemas.openxmlformats.org/wordprocessingml/2006/main" xmlns:w14="http://schemas.microsoft.com/office/word/2010/wordml" xmlns:w15="http://schemas.microsoft.com/office/word/2012/wordml" xmlns:wpg="http://schemas.microsoft.com/office/word/2010/wordprocessingGroup" xmlns:wpi="http://schemas.microsoft.com/office/word/2010/wordprocessingInk" xmlns:wne="http://schemas.microsoft.com/office/word/2006/wordml" xmlns:wps="http://schemas.microsoft.com/office/word/2010/wordprocessingShape" mc:Ignorable="w14 w15 wp14">
+<w:ftr xmlns:wpc="http://schemas.microsoft.com/office/word/2010/wordprocessingCanvas" xmlns:cx="http://schemas.microsoft.com/office/drawing/2014/chartex" xmlns:cx1="http://schemas.microsoft.com/office/drawing/2015/9/8/chartex" xmlns:cx2="http://schemas.microsoft.com/office/drawing/2015/10/21/chartex" xmlns:cx3="http://schemas.microsoft.com/office/drawing/2016/5/9/chartex" xmlns:cx4="http://schemas.microsoft.com/office/drawing/2016/5/10/chartex" xmlns:cx5="http://schemas.microsoft.com/office/drawing/2016/5/11/chartex" xmlns:cx6="http://schemas.microsoft.com/office/drawing/2016/5/12/chartex" xmlns:cx7="http://schemas.microsoft.com/office/drawing/2016/5/13/chartex" xmlns:cx8="http://schemas.microsoft.com/office/drawing/2016/5/14/chartex" xmlns:mc="http://schemas.openxmlformats.org/markup-compatibility/2006" xmlns:aink="http://schemas.microsoft.com/office/drawing/2016/ink" xmlns:am3d="http://schemas.microsoft.com/office/drawing/2017/model3d" xmlns:o="urn:schemas-microsoft-com:office:office" xmlns:r="http://schemas.openxmlformats.org/officeDocument/2006/relationships" xmlns:m="http://schemas.openxmlformats.org/officeDocument/2006/math" xmlns:v="urn:schemas-microsoft-com:vml" xmlns:wp14="http://schemas.microsoft.com/office/word/2010/wordprocessingDrawing" xmlns:wp="http://schemas.openxmlformats.org/drawingml/2006/wordprocessingDrawing" xmlns:w10="urn:schemas-microsoft-com:office:word" xmlns:w="http://schemas.openxmlformats.org/wordprocessingml/2006/main" xmlns:w14="http://schemas.microsoft.com/office/word/2010/wordml" xmlns:w15="http://schemas.microsoft.com/office/word/2012/wordml" xmlns:w16cid="http://schemas.microsoft.com/office/word/2016/wordml/cid" xmlns:w16se="http://schemas.microsoft.com/office/word/2015/wordml/symex" xmlns:wpg="http://schemas.microsoft.com/office/word/2010/wordprocessingGroup" xmlns:wpi="http://schemas.microsoft.com/office/word/2010/wordprocessingInk" xmlns:wne="http://schemas.microsoft.com/office/word/2006/wordml" xmlns:wps="http://schemas.microsoft.com/office/word/2010/wordprocessingShape" mc:Ignorable="w14 w15 w16se w16cid wp14">
   <w:p>
     <w:pPr>
       <w:pStyle w:val="Footer"/>
@@ -3000,7 +3939,7 @@
         <w:sz w:val="16"/>
         <w:szCs w:val="16"/>
       </w:rPr>
-      <w:t>4</w:t>
+      <w:t>2</w:t>
     </w:r>
     <w:r>
       <w:rPr>
@@ -3033,7 +3972,7 @@
 </file>
 
 <file path=word/footnotes.xml><?xml version="1.0" encoding="utf-8"?>
-<w:footnotes xmlns:wpc="http://schemas.microsoft.com/office/word/2010/wordprocessingCanvas" xmlns:mo="http://schemas.microsoft.com/office/mac/office/2008/main" xmlns:mc="http://schemas.openxmlformats.org/markup-compatibility/2006" xmlns:mv="urn:schemas-microsoft-com:mac:vml" xmlns:o="urn:schemas-microsoft-com:office:office" xmlns:r="http://schemas.openxmlformats.org/officeDocument/2006/relationships" xmlns:m="http://schemas.openxmlformats.org/officeDocument/2006/math" xmlns:v="urn:schemas-microsoft-com:vml" xmlns:wp14="http://schemas.microsoft.com/office/word/2010/wordprocessingDrawing" xmlns:wp="http://schemas.openxmlformats.org/drawingml/2006/wordprocessingDrawing" xmlns:w10="urn:schemas-microsoft-com:office:word" xmlns:w="http://schemas.openxmlformats.org/wordprocessingml/2006/main" xmlns:w14="http://schemas.microsoft.com/office/word/2010/wordml" xmlns:w15="http://schemas.microsoft.com/office/word/2012/wordml" xmlns:wpg="http://schemas.microsoft.com/office/word/2010/wordprocessingGroup" xmlns:wpi="http://schemas.microsoft.com/office/word/2010/wordprocessingInk" xmlns:wne="http://schemas.microsoft.com/office/word/2006/wordml" xmlns:wps="http://schemas.microsoft.com/office/word/2010/wordprocessingShape" mc:Ignorable="w14 w15 wp14">
+<w:footnotes xmlns:wpc="http://schemas.microsoft.com/office/word/2010/wordprocessingCanvas" xmlns:cx="http://schemas.microsoft.com/office/drawing/2014/chartex" xmlns:cx1="http://schemas.microsoft.com/office/drawing/2015/9/8/chartex" xmlns:cx2="http://schemas.microsoft.com/office/drawing/2015/10/21/chartex" xmlns:cx3="http://schemas.microsoft.com/office/drawing/2016/5/9/chartex" xmlns:cx4="http://schemas.microsoft.com/office/drawing/2016/5/10/chartex" xmlns:cx5="http://schemas.microsoft.com/office/drawing/2016/5/11/chartex" xmlns:cx6="http://schemas.microsoft.com/office/drawing/2016/5/12/chartex" xmlns:cx7="http://schemas.microsoft.com/office/drawing/2016/5/13/chartex" xmlns:cx8="http://schemas.microsoft.com/office/drawing/2016/5/14/chartex" xmlns:mc="http://schemas.openxmlformats.org/markup-compatibility/2006" xmlns:aink="http://schemas.microsoft.com/office/drawing/2016/ink" xmlns:am3d="http://schemas.microsoft.com/office/drawing/2017/model3d" xmlns:o="urn:schemas-microsoft-com:office:office" xmlns:r="http://schemas.openxmlformats.org/officeDocument/2006/relationships" xmlns:m="http://schemas.openxmlformats.org/officeDocument/2006/math" xmlns:v="urn:schemas-microsoft-com:vml" xmlns:wp14="http://schemas.microsoft.com/office/word/2010/wordprocessingDrawing" xmlns:wp="http://schemas.openxmlformats.org/drawingml/2006/wordprocessingDrawing" xmlns:w10="urn:schemas-microsoft-com:office:word" xmlns:w="http://schemas.openxmlformats.org/wordprocessingml/2006/main" xmlns:w14="http://schemas.microsoft.com/office/word/2010/wordml" xmlns:w15="http://schemas.microsoft.com/office/word/2012/wordml" xmlns:w16cid="http://schemas.microsoft.com/office/word/2016/wordml/cid" xmlns:w16se="http://schemas.microsoft.com/office/word/2015/wordml/symex" xmlns:wpg="http://schemas.microsoft.com/office/word/2010/wordprocessingGroup" xmlns:wpi="http://schemas.microsoft.com/office/word/2010/wordprocessingInk" xmlns:wne="http://schemas.microsoft.com/office/word/2006/wordml" xmlns:wps="http://schemas.microsoft.com/office/word/2010/wordprocessingShape" mc:Ignorable="w14 w15 w16se w16cid wp14">
   <w:footnote w:type="separator" w:id="-1">
     <w:p>
       <w:pPr>
@@ -3060,7 +3999,7 @@
 </file>
 
 <file path=word/header1.xml><?xml version="1.0" encoding="utf-8"?>
-<w:hdr xmlns:wpc="http://schemas.microsoft.com/office/word/2010/wordprocessingCanvas" xmlns:mo="http://schemas.microsoft.com/office/mac/office/2008/main" xmlns:mc="http://schemas.openxmlformats.org/markup-compatibility/2006" xmlns:mv="urn:schemas-microsoft-com:mac:vml" xmlns:o="urn:schemas-microsoft-com:office:office" xmlns:r="http://schemas.openxmlformats.org/officeDocument/2006/relationships" xmlns:m="http://schemas.openxmlformats.org/officeDocument/2006/math" xmlns:v="urn:schemas-microsoft-com:vml" xmlns:wp14="http://schemas.microsoft.com/office/word/2010/wordprocessingDrawing" xmlns:wp="http://schemas.openxmlformats.org/drawingml/2006/wordprocessingDrawing" xmlns:w10="urn:schemas-microsoft-com:office:word" xmlns:w="http://schemas.openxmlformats.org/wordprocessingml/2006/main" xmlns:w14="http://schemas.microsoft.com/office/word/2010/wordml" xmlns:w15="http://schemas.microsoft.com/office/word/2012/wordml" xmlns:wpg="http://schemas.microsoft.com/office/word/2010/wordprocessingGroup" xmlns:wpi="http://schemas.microsoft.com/office/word/2010/wordprocessingInk" xmlns:wne="http://schemas.microsoft.com/office/word/2006/wordml" xmlns:wps="http://schemas.microsoft.com/office/word/2010/wordprocessingShape" mc:Ignorable="w14 w15 wp14">
+<w:hdr xmlns:wpc="http://schemas.microsoft.com/office/word/2010/wordprocessingCanvas" xmlns:cx="http://schemas.microsoft.com/office/drawing/2014/chartex" xmlns:cx1="http://schemas.microsoft.com/office/drawing/2015/9/8/chartex" xmlns:cx2="http://schemas.microsoft.com/office/drawing/2015/10/21/chartex" xmlns:cx3="http://schemas.microsoft.com/office/drawing/2016/5/9/chartex" xmlns:cx4="http://schemas.microsoft.com/office/drawing/2016/5/10/chartex" xmlns:cx5="http://schemas.microsoft.com/office/drawing/2016/5/11/chartex" xmlns:cx6="http://schemas.microsoft.com/office/drawing/2016/5/12/chartex" xmlns:cx7="http://schemas.microsoft.com/office/drawing/2016/5/13/chartex" xmlns:cx8="http://schemas.microsoft.com/office/drawing/2016/5/14/chartex" xmlns:mc="http://schemas.openxmlformats.org/markup-compatibility/2006" xmlns:aink="http://schemas.microsoft.com/office/drawing/2016/ink" xmlns:am3d="http://schemas.microsoft.com/office/drawing/2017/model3d" xmlns:o="urn:schemas-microsoft-com:office:office" xmlns:r="http://schemas.openxmlformats.org/officeDocument/2006/relationships" xmlns:m="http://schemas.openxmlformats.org/officeDocument/2006/math" xmlns:v="urn:schemas-microsoft-com:vml" xmlns:wp14="http://schemas.microsoft.com/office/word/2010/wordprocessingDrawing" xmlns:wp="http://schemas.openxmlformats.org/drawingml/2006/wordprocessingDrawing" xmlns:w10="urn:schemas-microsoft-com:office:word" xmlns:w="http://schemas.openxmlformats.org/wordprocessingml/2006/main" xmlns:w14="http://schemas.microsoft.com/office/word/2010/wordml" xmlns:w15="http://schemas.microsoft.com/office/word/2012/wordml" xmlns:w16cid="http://schemas.microsoft.com/office/word/2016/wordml/cid" xmlns:w16se="http://schemas.microsoft.com/office/word/2015/wordml/symex" xmlns:wpg="http://schemas.microsoft.com/office/word/2010/wordprocessingGroup" xmlns:wpi="http://schemas.microsoft.com/office/word/2010/wordprocessingInk" xmlns:wne="http://schemas.microsoft.com/office/word/2006/wordml" xmlns:wps="http://schemas.microsoft.com/office/word/2010/wordprocessingShape" mc:Ignorable="w14 w15 w16se w16cid wp14">
   <w:p>
     <w:pPr>
       <w:pStyle w:val="Header"/>
@@ -3076,8 +4015,8 @@
 </file>
 
 <file path=word/numbering.xml><?xml version="1.0" encoding="utf-8"?>
-<w:numbering xmlns:wpc="http://schemas.microsoft.com/office/word/2010/wordprocessingCanvas" xmlns:mo="http://schemas.microsoft.com/office/mac/office/2008/main" xmlns:mc="http://schemas.openxmlformats.org/markup-compatibility/2006" xmlns:mv="urn:schemas-microsoft-com:mac:vml" xmlns:o="urn:schemas-microsoft-com:office:office" xmlns:r="http://schemas.openxmlformats.org/officeDocument/2006/relationships" xmlns:m="http://schemas.openxmlformats.org/officeDocument/2006/math" xmlns:v="urn:schemas-microsoft-com:vml" xmlns:wp14="http://schemas.microsoft.com/office/word/2010/wordprocessingDrawing" xmlns:wp="http://schemas.openxmlformats.org/drawingml/2006/wordprocessingDrawing" xmlns:w10="urn:schemas-microsoft-com:office:word" xmlns:w="http://schemas.openxmlformats.org/wordprocessingml/2006/main" xmlns:w14="http://schemas.microsoft.com/office/word/2010/wordml" xmlns:w15="http://schemas.microsoft.com/office/word/2012/wordml" xmlns:wpg="http://schemas.microsoft.com/office/word/2010/wordprocessingGroup" xmlns:wpi="http://schemas.microsoft.com/office/word/2010/wordprocessingInk" xmlns:wne="http://schemas.microsoft.com/office/word/2006/wordml" xmlns:wps="http://schemas.microsoft.com/office/word/2010/wordprocessingShape" mc:Ignorable="w14 w15 wp14">
-  <w:abstractNum w:abstractNumId="0">
+<w:numbering xmlns:wpc="http://schemas.microsoft.com/office/word/2010/wordprocessingCanvas" xmlns:cx="http://schemas.microsoft.com/office/drawing/2014/chartex" xmlns:cx1="http://schemas.microsoft.com/office/drawing/2015/9/8/chartex" xmlns:cx2="http://schemas.microsoft.com/office/drawing/2015/10/21/chartex" xmlns:cx3="http://schemas.microsoft.com/office/drawing/2016/5/9/chartex" xmlns:cx4="http://schemas.microsoft.com/office/drawing/2016/5/10/chartex" xmlns:cx5="http://schemas.microsoft.com/office/drawing/2016/5/11/chartex" xmlns:cx6="http://schemas.microsoft.com/office/drawing/2016/5/12/chartex" xmlns:cx7="http://schemas.microsoft.com/office/drawing/2016/5/13/chartex" xmlns:cx8="http://schemas.microsoft.com/office/drawing/2016/5/14/chartex" xmlns:mc="http://schemas.openxmlformats.org/markup-compatibility/2006" xmlns:aink="http://schemas.microsoft.com/office/drawing/2016/ink" xmlns:am3d="http://schemas.microsoft.com/office/drawing/2017/model3d" xmlns:o="urn:schemas-microsoft-com:office:office" xmlns:r="http://schemas.openxmlformats.org/officeDocument/2006/relationships" xmlns:m="http://schemas.openxmlformats.org/officeDocument/2006/math" xmlns:v="urn:schemas-microsoft-com:vml" xmlns:wp14="http://schemas.microsoft.com/office/word/2010/wordprocessingDrawing" xmlns:wp="http://schemas.openxmlformats.org/drawingml/2006/wordprocessingDrawing" xmlns:w10="urn:schemas-microsoft-com:office:word" xmlns:w="http://schemas.openxmlformats.org/wordprocessingml/2006/main" xmlns:w14="http://schemas.microsoft.com/office/word/2010/wordml" xmlns:w15="http://schemas.microsoft.com/office/word/2012/wordml" xmlns:w16cid="http://schemas.microsoft.com/office/word/2016/wordml/cid" xmlns:w16se="http://schemas.microsoft.com/office/word/2015/wordml/symex" xmlns:wpg="http://schemas.microsoft.com/office/word/2010/wordprocessingGroup" xmlns:wpi="http://schemas.microsoft.com/office/word/2010/wordprocessingInk" xmlns:wne="http://schemas.microsoft.com/office/word/2006/wordml" xmlns:wps="http://schemas.microsoft.com/office/word/2010/wordprocessingShape" mc:Ignorable="w14 w15 w16se w16cid wp14">
+  <w:abstractNum w:abstractNumId="0" w15:restartNumberingAfterBreak="0">
     <w:nsid w:val="021F7D18"/>
     <w:multiLevelType w:val="hybridMultilevel"/>
     <w:tmpl w:val="8422A288"/>
@@ -3166,7 +4105,7 @@
       </w:pPr>
     </w:lvl>
   </w:abstractNum>
-  <w:abstractNum w:abstractNumId="1">
+  <w:abstractNum w:abstractNumId="1" w15:restartNumberingAfterBreak="0">
     <w:nsid w:val="02C161CD"/>
     <w:multiLevelType w:val="hybridMultilevel"/>
     <w:tmpl w:val="4210B9BC"/>
@@ -3256,7 +4195,96 @@
       </w:pPr>
     </w:lvl>
   </w:abstractNum>
-  <w:abstractNum w:abstractNumId="2">
+  <w:abstractNum w:abstractNumId="2" w15:restartNumberingAfterBreak="0">
+    <w:nsid w:val="07404F1B"/>
+    <w:multiLevelType w:val="hybridMultilevel"/>
+    <w:tmpl w:val="B7801DC2"/>
+    <w:lvl w:ilvl="0" w:tplc="48090011">
+      <w:start w:val="1"/>
+      <w:numFmt w:val="decimal"/>
+      <w:lvlText w:val="%1)"/>
+      <w:lvlJc w:val="left"/>
+      <w:pPr>
+        <w:ind w:left="720" w:hanging="360"/>
+      </w:pPr>
+      <w:rPr>
+        <w:rFonts w:hint="default"/>
+      </w:rPr>
+    </w:lvl>
+    <w:lvl w:ilvl="1" w:tplc="48090019" w:tentative="1">
+      <w:start w:val="1"/>
+      <w:numFmt w:val="lowerLetter"/>
+      <w:lvlText w:val="%2."/>
+      <w:lvlJc w:val="left"/>
+      <w:pPr>
+        <w:ind w:left="1440" w:hanging="360"/>
+      </w:pPr>
+    </w:lvl>
+    <w:lvl w:ilvl="2" w:tplc="4809001B" w:tentative="1">
+      <w:start w:val="1"/>
+      <w:numFmt w:val="lowerRoman"/>
+      <w:lvlText w:val="%3."/>
+      <w:lvlJc w:val="right"/>
+      <w:pPr>
+        <w:ind w:left="2160" w:hanging="180"/>
+      </w:pPr>
+    </w:lvl>
+    <w:lvl w:ilvl="3" w:tplc="4809000F" w:tentative="1">
+      <w:start w:val="1"/>
+      <w:numFmt w:val="decimal"/>
+      <w:lvlText w:val="%4."/>
+      <w:lvlJc w:val="left"/>
+      <w:pPr>
+        <w:ind w:left="2880" w:hanging="360"/>
+      </w:pPr>
+    </w:lvl>
+    <w:lvl w:ilvl="4" w:tplc="48090019" w:tentative="1">
+      <w:start w:val="1"/>
+      <w:numFmt w:val="lowerLetter"/>
+      <w:lvlText w:val="%5."/>
+      <w:lvlJc w:val="left"/>
+      <w:pPr>
+        <w:ind w:left="3600" w:hanging="360"/>
+      </w:pPr>
+    </w:lvl>
+    <w:lvl w:ilvl="5" w:tplc="4809001B" w:tentative="1">
+      <w:start w:val="1"/>
+      <w:numFmt w:val="lowerRoman"/>
+      <w:lvlText w:val="%6."/>
+      <w:lvlJc w:val="right"/>
+      <w:pPr>
+        <w:ind w:left="4320" w:hanging="180"/>
+      </w:pPr>
+    </w:lvl>
+    <w:lvl w:ilvl="6" w:tplc="4809000F" w:tentative="1">
+      <w:start w:val="1"/>
+      <w:numFmt w:val="decimal"/>
+      <w:lvlText w:val="%7."/>
+      <w:lvlJc w:val="left"/>
+      <w:pPr>
+        <w:ind w:left="5040" w:hanging="360"/>
+      </w:pPr>
+    </w:lvl>
+    <w:lvl w:ilvl="7" w:tplc="48090019" w:tentative="1">
+      <w:start w:val="1"/>
+      <w:numFmt w:val="lowerLetter"/>
+      <w:lvlText w:val="%8."/>
+      <w:lvlJc w:val="left"/>
+      <w:pPr>
+        <w:ind w:left="5760" w:hanging="360"/>
+      </w:pPr>
+    </w:lvl>
+    <w:lvl w:ilvl="8" w:tplc="4809001B" w:tentative="1">
+      <w:start w:val="1"/>
+      <w:numFmt w:val="lowerRoman"/>
+      <w:lvlText w:val="%9."/>
+      <w:lvlJc w:val="right"/>
+      <w:pPr>
+        <w:ind w:left="6480" w:hanging="180"/>
+      </w:pPr>
+    </w:lvl>
+  </w:abstractNum>
+  <w:abstractNum w:abstractNumId="3" w15:restartNumberingAfterBreak="0">
     <w:nsid w:val="0A0F16E5"/>
     <w:multiLevelType w:val="hybridMultilevel"/>
     <w:tmpl w:val="5A1C359A"/>
@@ -3345,7 +4373,7 @@
       </w:pPr>
     </w:lvl>
   </w:abstractNum>
-  <w:abstractNum w:abstractNumId="3">
+  <w:abstractNum w:abstractNumId="4" w15:restartNumberingAfterBreak="0">
     <w:nsid w:val="0A2A229D"/>
     <w:multiLevelType w:val="hybridMultilevel"/>
     <w:tmpl w:val="4B5EC5D8"/>
@@ -3457,7 +4485,7 @@
       </w:rPr>
     </w:lvl>
   </w:abstractNum>
-  <w:abstractNum w:abstractNumId="4">
+  <w:abstractNum w:abstractNumId="5" w15:restartNumberingAfterBreak="0">
     <w:nsid w:val="0BF319F7"/>
     <w:multiLevelType w:val="hybridMultilevel"/>
     <w:tmpl w:val="998E5C7A"/>
@@ -3546,7 +4574,96 @@
       </w:pPr>
     </w:lvl>
   </w:abstractNum>
-  <w:abstractNum w:abstractNumId="5">
+  <w:abstractNum w:abstractNumId="6" w15:restartNumberingAfterBreak="0">
+    <w:nsid w:val="0C4274BC"/>
+    <w:multiLevelType w:val="hybridMultilevel"/>
+    <w:tmpl w:val="DCBCCF12"/>
+    <w:lvl w:ilvl="0" w:tplc="48090011">
+      <w:start w:val="1"/>
+      <w:numFmt w:val="decimal"/>
+      <w:lvlText w:val="%1)"/>
+      <w:lvlJc w:val="left"/>
+      <w:pPr>
+        <w:ind w:left="720" w:hanging="360"/>
+      </w:pPr>
+      <w:rPr>
+        <w:rFonts w:hint="default"/>
+      </w:rPr>
+    </w:lvl>
+    <w:lvl w:ilvl="1" w:tplc="48090019" w:tentative="1">
+      <w:start w:val="1"/>
+      <w:numFmt w:val="lowerLetter"/>
+      <w:lvlText w:val="%2."/>
+      <w:lvlJc w:val="left"/>
+      <w:pPr>
+        <w:ind w:left="1440" w:hanging="360"/>
+      </w:pPr>
+    </w:lvl>
+    <w:lvl w:ilvl="2" w:tplc="4809001B" w:tentative="1">
+      <w:start w:val="1"/>
+      <w:numFmt w:val="lowerRoman"/>
+      <w:lvlText w:val="%3."/>
+      <w:lvlJc w:val="right"/>
+      <w:pPr>
+        <w:ind w:left="2160" w:hanging="180"/>
+      </w:pPr>
+    </w:lvl>
+    <w:lvl w:ilvl="3" w:tplc="4809000F" w:tentative="1">
+      <w:start w:val="1"/>
+      <w:numFmt w:val="decimal"/>
+      <w:lvlText w:val="%4."/>
+      <w:lvlJc w:val="left"/>
+      <w:pPr>
+        <w:ind w:left="2880" w:hanging="360"/>
+      </w:pPr>
+    </w:lvl>
+    <w:lvl w:ilvl="4" w:tplc="48090019" w:tentative="1">
+      <w:start w:val="1"/>
+      <w:numFmt w:val="lowerLetter"/>
+      <w:lvlText w:val="%5."/>
+      <w:lvlJc w:val="left"/>
+      <w:pPr>
+        <w:ind w:left="3600" w:hanging="360"/>
+      </w:pPr>
+    </w:lvl>
+    <w:lvl w:ilvl="5" w:tplc="4809001B" w:tentative="1">
+      <w:start w:val="1"/>
+      <w:numFmt w:val="lowerRoman"/>
+      <w:lvlText w:val="%6."/>
+      <w:lvlJc w:val="right"/>
+      <w:pPr>
+        <w:ind w:left="4320" w:hanging="180"/>
+      </w:pPr>
+    </w:lvl>
+    <w:lvl w:ilvl="6" w:tplc="4809000F" w:tentative="1">
+      <w:start w:val="1"/>
+      <w:numFmt w:val="decimal"/>
+      <w:lvlText w:val="%7."/>
+      <w:lvlJc w:val="left"/>
+      <w:pPr>
+        <w:ind w:left="5040" w:hanging="360"/>
+      </w:pPr>
+    </w:lvl>
+    <w:lvl w:ilvl="7" w:tplc="48090019" w:tentative="1">
+      <w:start w:val="1"/>
+      <w:numFmt w:val="lowerLetter"/>
+      <w:lvlText w:val="%8."/>
+      <w:lvlJc w:val="left"/>
+      <w:pPr>
+        <w:ind w:left="5760" w:hanging="360"/>
+      </w:pPr>
+    </w:lvl>
+    <w:lvl w:ilvl="8" w:tplc="4809001B" w:tentative="1">
+      <w:start w:val="1"/>
+      <w:numFmt w:val="lowerRoman"/>
+      <w:lvlText w:val="%9."/>
+      <w:lvlJc w:val="right"/>
+      <w:pPr>
+        <w:ind w:left="6480" w:hanging="180"/>
+      </w:pPr>
+    </w:lvl>
+  </w:abstractNum>
+  <w:abstractNum w:abstractNumId="7" w15:restartNumberingAfterBreak="0">
     <w:nsid w:val="0F2F3985"/>
     <w:multiLevelType w:val="hybridMultilevel"/>
     <w:tmpl w:val="BBDA27A8"/>
@@ -3659,7 +4776,7 @@
       </w:rPr>
     </w:lvl>
   </w:abstractNum>
-  <w:abstractNum w:abstractNumId="6">
+  <w:abstractNum w:abstractNumId="8" w15:restartNumberingAfterBreak="0">
     <w:nsid w:val="174E45EA"/>
     <w:multiLevelType w:val="hybridMultilevel"/>
     <w:tmpl w:val="7BD4D06C"/>
@@ -3748,7 +4865,7 @@
       </w:pPr>
     </w:lvl>
   </w:abstractNum>
-  <w:abstractNum w:abstractNumId="7">
+  <w:abstractNum w:abstractNumId="9" w15:restartNumberingAfterBreak="0">
     <w:nsid w:val="1EAD1AC7"/>
     <w:multiLevelType w:val="hybridMultilevel"/>
     <w:tmpl w:val="9D8A67DC"/>
@@ -3837,7 +4954,7 @@
       </w:pPr>
     </w:lvl>
   </w:abstractNum>
-  <w:abstractNum w:abstractNumId="8">
+  <w:abstractNum w:abstractNumId="10" w15:restartNumberingAfterBreak="0">
     <w:nsid w:val="1EF42E64"/>
     <w:multiLevelType w:val="hybridMultilevel"/>
     <w:tmpl w:val="F35EF9D0"/>
@@ -3926,7 +5043,7 @@
       </w:pPr>
     </w:lvl>
   </w:abstractNum>
-  <w:abstractNum w:abstractNumId="9">
+  <w:abstractNum w:abstractNumId="11" w15:restartNumberingAfterBreak="0">
     <w:nsid w:val="208130AC"/>
     <w:multiLevelType w:val="hybridMultilevel"/>
     <w:tmpl w:val="CA86F218"/>
@@ -4038,7 +5155,7 @@
       </w:rPr>
     </w:lvl>
   </w:abstractNum>
-  <w:abstractNum w:abstractNumId="10">
+  <w:abstractNum w:abstractNumId="12" w15:restartNumberingAfterBreak="0">
     <w:nsid w:val="288A7944"/>
     <w:multiLevelType w:val="hybridMultilevel"/>
     <w:tmpl w:val="1F88F574"/>
@@ -4127,7 +5244,7 @@
       </w:pPr>
     </w:lvl>
   </w:abstractNum>
-  <w:abstractNum w:abstractNumId="11">
+  <w:abstractNum w:abstractNumId="13" w15:restartNumberingAfterBreak="0">
     <w:nsid w:val="2A681475"/>
     <w:multiLevelType w:val="hybridMultilevel"/>
     <w:tmpl w:val="2570AB24"/>
@@ -4216,7 +5333,7 @@
       </w:pPr>
     </w:lvl>
   </w:abstractNum>
-  <w:abstractNum w:abstractNumId="12">
+  <w:abstractNum w:abstractNumId="14" w15:restartNumberingAfterBreak="0">
     <w:nsid w:val="2E135B58"/>
     <w:multiLevelType w:val="multilevel"/>
     <w:tmpl w:val="95289D7C"/>
@@ -4357,7 +5474,7 @@
       </w:pPr>
     </w:lvl>
   </w:abstractNum>
-  <w:abstractNum w:abstractNumId="13">
+  <w:abstractNum w:abstractNumId="15" w15:restartNumberingAfterBreak="0">
     <w:nsid w:val="30F97E9F"/>
     <w:multiLevelType w:val="hybridMultilevel"/>
     <w:tmpl w:val="F7DC43C8"/>
@@ -4447,7 +5564,7 @@
       </w:pPr>
     </w:lvl>
   </w:abstractNum>
-  <w:abstractNum w:abstractNumId="14">
+  <w:abstractNum w:abstractNumId="16" w15:restartNumberingAfterBreak="0">
     <w:nsid w:val="31B51C40"/>
     <w:multiLevelType w:val="hybridMultilevel"/>
     <w:tmpl w:val="2598A902"/>
@@ -4539,14 +5656,13 @@
       </w:pPr>
     </w:lvl>
   </w:abstractNum>
-  <w:abstractNum w:abstractNumId="15">
+  <w:abstractNum w:abstractNumId="17" w15:restartNumberingAfterBreak="0">
     <w:nsid w:val="32FB1739"/>
     <w:multiLevelType w:val="multilevel"/>
     <w:tmpl w:val="14CC34AE"/>
     <w:lvl w:ilvl="0">
       <w:start w:val="1"/>
       <w:numFmt w:val="decimal"/>
-      <w:pStyle w:val="Heading1"/>
       <w:lvlText w:val="%1"/>
       <w:lvlJc w:val="left"/>
       <w:pPr>
@@ -4556,7 +5672,6 @@
     <w:lvl w:ilvl="1">
       <w:start w:val="1"/>
       <w:numFmt w:val="decimal"/>
-      <w:pStyle w:val="Heading2"/>
       <w:lvlText w:val="%1.%2"/>
       <w:lvlJc w:val="left"/>
       <w:pPr>
@@ -4680,7 +5795,7 @@
       </w:pPr>
     </w:lvl>
   </w:abstractNum>
-  <w:abstractNum w:abstractNumId="16">
+  <w:abstractNum w:abstractNumId="18" w15:restartNumberingAfterBreak="0">
     <w:nsid w:val="35C04642"/>
     <w:multiLevelType w:val="hybridMultilevel"/>
     <w:tmpl w:val="88A80CA2"/>
@@ -4769,7 +5884,7 @@
       </w:pPr>
     </w:lvl>
   </w:abstractNum>
-  <w:abstractNum w:abstractNumId="17">
+  <w:abstractNum w:abstractNumId="19" w15:restartNumberingAfterBreak="0">
     <w:nsid w:val="38BA759D"/>
     <w:multiLevelType w:val="hybridMultilevel"/>
     <w:tmpl w:val="9530B80A"/>
@@ -4881,7 +5996,7 @@
       </w:rPr>
     </w:lvl>
   </w:abstractNum>
-  <w:abstractNum w:abstractNumId="18">
+  <w:abstractNum w:abstractNumId="20" w15:restartNumberingAfterBreak="0">
     <w:nsid w:val="392F737F"/>
     <w:multiLevelType w:val="hybridMultilevel"/>
     <w:tmpl w:val="B82C1186"/>
@@ -4970,7 +6085,7 @@
       </w:pPr>
     </w:lvl>
   </w:abstractNum>
-  <w:abstractNum w:abstractNumId="19">
+  <w:abstractNum w:abstractNumId="21" w15:restartNumberingAfterBreak="0">
     <w:nsid w:val="3A300B14"/>
     <w:multiLevelType w:val="hybridMultilevel"/>
     <w:tmpl w:val="620E2C10"/>
@@ -5059,7 +6174,7 @@
       </w:pPr>
     </w:lvl>
   </w:abstractNum>
-  <w:abstractNum w:abstractNumId="20">
+  <w:abstractNum w:abstractNumId="22" w15:restartNumberingAfterBreak="0">
     <w:nsid w:val="3EAD41FA"/>
     <w:multiLevelType w:val="hybridMultilevel"/>
     <w:tmpl w:val="AF40A80E"/>
@@ -5172,7 +6287,7 @@
       </w:rPr>
     </w:lvl>
   </w:abstractNum>
-  <w:abstractNum w:abstractNumId="21">
+  <w:abstractNum w:abstractNumId="23" w15:restartNumberingAfterBreak="0">
     <w:nsid w:val="47D73F2D"/>
     <w:multiLevelType w:val="multilevel"/>
     <w:tmpl w:val="0C09001D"/>
@@ -5295,7 +6410,7 @@
       </w:pPr>
     </w:lvl>
   </w:abstractNum>
-  <w:abstractNum w:abstractNumId="22">
+  <w:abstractNum w:abstractNumId="24" w15:restartNumberingAfterBreak="0">
     <w:nsid w:val="50B333DE"/>
     <w:multiLevelType w:val="multilevel"/>
     <w:tmpl w:val="24BE07E8"/>
@@ -5472,7 +6587,7 @@
       </w:pPr>
     </w:lvl>
   </w:abstractNum>
-  <w:abstractNum w:abstractNumId="23">
+  <w:abstractNum w:abstractNumId="25" w15:restartNumberingAfterBreak="0">
     <w:nsid w:val="5246076D"/>
     <w:multiLevelType w:val="hybridMultilevel"/>
     <w:tmpl w:val="3EDAA3DC"/>
@@ -5585,7 +6700,7 @@
       </w:rPr>
     </w:lvl>
   </w:abstractNum>
-  <w:abstractNum w:abstractNumId="24">
+  <w:abstractNum w:abstractNumId="26" w15:restartNumberingAfterBreak="0">
     <w:nsid w:val="52944A88"/>
     <w:multiLevelType w:val="hybridMultilevel"/>
     <w:tmpl w:val="15BAEB2C"/>
@@ -5674,7 +6789,7 @@
       </w:pPr>
     </w:lvl>
   </w:abstractNum>
-  <w:abstractNum w:abstractNumId="25">
+  <w:abstractNum w:abstractNumId="27" w15:restartNumberingAfterBreak="0">
     <w:nsid w:val="565C5086"/>
     <w:multiLevelType w:val="hybridMultilevel"/>
     <w:tmpl w:val="E550ADE6"/>
@@ -5764,7 +6879,7 @@
       </w:pPr>
     </w:lvl>
   </w:abstractNum>
-  <w:abstractNum w:abstractNumId="26">
+  <w:abstractNum w:abstractNumId="28" w15:restartNumberingAfterBreak="0">
     <w:nsid w:val="595A2400"/>
     <w:multiLevelType w:val="hybridMultilevel"/>
     <w:tmpl w:val="B19A0C7A"/>
@@ -5877,7 +6992,7 @@
       </w:rPr>
     </w:lvl>
   </w:abstractNum>
-  <w:abstractNum w:abstractNumId="27">
+  <w:abstractNum w:abstractNumId="29" w15:restartNumberingAfterBreak="0">
     <w:nsid w:val="64172297"/>
     <w:multiLevelType w:val="hybridMultilevel"/>
     <w:tmpl w:val="D834D7DC"/>
@@ -5966,7 +7081,7 @@
       </w:pPr>
     </w:lvl>
   </w:abstractNum>
-  <w:abstractNum w:abstractNumId="28">
+  <w:abstractNum w:abstractNumId="30" w15:restartNumberingAfterBreak="0">
     <w:nsid w:val="64625D2B"/>
     <w:multiLevelType w:val="hybridMultilevel"/>
     <w:tmpl w:val="62B89936"/>
@@ -6055,7 +7170,7 @@
       </w:pPr>
     </w:lvl>
   </w:abstractNum>
-  <w:abstractNum w:abstractNumId="29">
+  <w:abstractNum w:abstractNumId="31" w15:restartNumberingAfterBreak="0">
     <w:nsid w:val="652A526D"/>
     <w:multiLevelType w:val="hybridMultilevel"/>
     <w:tmpl w:val="FF66862C"/>
@@ -6144,7 +7259,7 @@
       </w:pPr>
     </w:lvl>
   </w:abstractNum>
-  <w:abstractNum w:abstractNumId="30">
+  <w:abstractNum w:abstractNumId="32" w15:restartNumberingAfterBreak="0">
     <w:nsid w:val="6E627100"/>
     <w:multiLevelType w:val="hybridMultilevel"/>
     <w:tmpl w:val="A7A8646C"/>
@@ -6256,7 +7371,7 @@
       </w:rPr>
     </w:lvl>
   </w:abstractNum>
-  <w:abstractNum w:abstractNumId="31">
+  <w:abstractNum w:abstractNumId="33" w15:restartNumberingAfterBreak="0">
     <w:nsid w:val="786D2F28"/>
     <w:multiLevelType w:val="hybridMultilevel"/>
     <w:tmpl w:val="2116ACB8"/>
@@ -6345,7 +7460,7 @@
       </w:pPr>
     </w:lvl>
   </w:abstractNum>
-  <w:abstractNum w:abstractNumId="32">
+  <w:abstractNum w:abstractNumId="34" w15:restartNumberingAfterBreak="0">
     <w:nsid w:val="78B16A7A"/>
     <w:multiLevelType w:val="hybridMultilevel"/>
     <w:tmpl w:val="311692B4"/>
@@ -6433,120 +7548,126 @@
     </w:lvl>
   </w:abstractNum>
   <w:num w:numId="1">
-    <w:abstractNumId w:val="21"/>
+    <w:abstractNumId w:val="23"/>
   </w:num>
   <w:num w:numId="2">
+    <w:abstractNumId w:val="24"/>
+  </w:num>
+  <w:num w:numId="3">
+    <w:abstractNumId w:val="34"/>
+  </w:num>
+  <w:num w:numId="4">
+    <w:abstractNumId w:val="14"/>
+  </w:num>
+  <w:num w:numId="5">
+    <w:abstractNumId w:val="17"/>
+  </w:num>
+  <w:num w:numId="6">
     <w:abstractNumId w:val="22"/>
   </w:num>
-  <w:num w:numId="3">
+  <w:num w:numId="7">
+    <w:abstractNumId w:val="7"/>
+  </w:num>
+  <w:num w:numId="8">
+    <w:abstractNumId w:val="28"/>
+  </w:num>
+  <w:num w:numId="9">
+    <w:abstractNumId w:val="19"/>
+  </w:num>
+  <w:num w:numId="10">
     <w:abstractNumId w:val="32"/>
   </w:num>
-  <w:num w:numId="4">
-    <w:abstractNumId w:val="12"/>
-  </w:num>
-  <w:num w:numId="5">
-    <w:abstractNumId w:val="15"/>
-  </w:num>
-  <w:num w:numId="6">
-    <w:abstractNumId w:val="20"/>
-  </w:num>
-  <w:num w:numId="7">
-    <w:abstractNumId w:val="5"/>
-  </w:num>
-  <w:num w:numId="8">
-    <w:abstractNumId w:val="26"/>
-  </w:num>
-  <w:num w:numId="9">
-    <w:abstractNumId w:val="17"/>
-  </w:num>
-  <w:num w:numId="10">
-    <w:abstractNumId w:val="30"/>
-  </w:num>
   <w:num w:numId="11">
-    <w:abstractNumId w:val="9"/>
+    <w:abstractNumId w:val="11"/>
   </w:num>
   <w:num w:numId="12">
-    <w:abstractNumId w:val="3"/>
+    <w:abstractNumId w:val="4"/>
   </w:num>
   <w:num w:numId="13">
-    <w:abstractNumId w:val="11"/>
+    <w:abstractNumId w:val="13"/>
   </w:num>
   <w:num w:numId="14">
-    <w:abstractNumId w:val="14"/>
+    <w:abstractNumId w:val="16"/>
   </w:num>
   <w:num w:numId="15">
-    <w:abstractNumId w:val="4"/>
+    <w:abstractNumId w:val="5"/>
   </w:num>
   <w:num w:numId="16">
     <w:abstractNumId w:val="0"/>
   </w:num>
   <w:num w:numId="17">
-    <w:abstractNumId w:val="19"/>
+    <w:abstractNumId w:val="21"/>
   </w:num>
   <w:num w:numId="18">
-    <w:abstractNumId w:val="6"/>
+    <w:abstractNumId w:val="8"/>
   </w:num>
   <w:num w:numId="19">
-    <w:abstractNumId w:val="23"/>
+    <w:abstractNumId w:val="25"/>
   </w:num>
   <w:num w:numId="20">
-    <w:abstractNumId w:val="25"/>
+    <w:abstractNumId w:val="27"/>
   </w:num>
   <w:num w:numId="21">
+    <w:abstractNumId w:val="12"/>
+  </w:num>
+  <w:num w:numId="22">
+    <w:abstractNumId w:val="29"/>
+  </w:num>
+  <w:num w:numId="23">
+    <w:abstractNumId w:val="20"/>
+  </w:num>
+  <w:num w:numId="24">
+    <w:abstractNumId w:val="31"/>
+  </w:num>
+  <w:num w:numId="25">
     <w:abstractNumId w:val="10"/>
   </w:num>
-  <w:num w:numId="22">
-    <w:abstractNumId w:val="27"/>
-  </w:num>
-  <w:num w:numId="23">
-    <w:abstractNumId w:val="18"/>
-  </w:num>
-  <w:num w:numId="24">
-    <w:abstractNumId w:val="29"/>
-  </w:num>
-  <w:num w:numId="25">
-    <w:abstractNumId w:val="8"/>
-  </w:num>
   <w:num w:numId="26">
-    <w:abstractNumId w:val="2"/>
+    <w:abstractNumId w:val="3"/>
   </w:num>
   <w:num w:numId="27">
     <w:abstractNumId w:val="1"/>
   </w:num>
   <w:num w:numId="28">
-    <w:abstractNumId w:val="28"/>
+    <w:abstractNumId w:val="30"/>
   </w:num>
   <w:num w:numId="29">
-    <w:abstractNumId w:val="13"/>
+    <w:abstractNumId w:val="15"/>
   </w:num>
   <w:num w:numId="30">
-    <w:abstractNumId w:val="24"/>
+    <w:abstractNumId w:val="26"/>
   </w:num>
   <w:num w:numId="31">
-    <w:abstractNumId w:val="7"/>
+    <w:abstractNumId w:val="9"/>
   </w:num>
   <w:num w:numId="32">
-    <w:abstractNumId w:val="16"/>
+    <w:abstractNumId w:val="18"/>
   </w:num>
   <w:num w:numId="33">
-    <w:abstractNumId w:val="15"/>
+    <w:abstractNumId w:val="17"/>
   </w:num>
   <w:num w:numId="34">
-    <w:abstractNumId w:val="15"/>
+    <w:abstractNumId w:val="17"/>
   </w:num>
   <w:num w:numId="35">
-    <w:abstractNumId w:val="31"/>
+    <w:abstractNumId w:val="33"/>
+  </w:num>
+  <w:num w:numId="36">
+    <w:abstractNumId w:val="6"/>
+  </w:num>
+  <w:num w:numId="37">
+    <w:abstractNumId w:val="2"/>
   </w:num>
   <w:numIdMacAtCleanup w:val="19"/>
 </w:numbering>
 </file>
 
 <file path=word/styles.xml><?xml version="1.0" encoding="utf-8"?>
-<w:styles xmlns:mc="http://schemas.openxmlformats.org/markup-compatibility/2006" xmlns:r="http://schemas.openxmlformats.org/officeDocument/2006/relationships" xmlns:w="http://schemas.openxmlformats.org/wordprocessingml/2006/main" xmlns:w14="http://schemas.microsoft.com/office/word/2010/wordml" xmlns:w15="http://schemas.microsoft.com/office/word/2012/wordml" mc:Ignorable="w14 w15">
+<w:styles xmlns:mc="http://schemas.openxmlformats.org/markup-compatibility/2006" xmlns:r="http://schemas.openxmlformats.org/officeDocument/2006/relationships" xmlns:w="http://schemas.openxmlformats.org/wordprocessingml/2006/main" xmlns:w14="http://schemas.microsoft.com/office/word/2010/wordml" xmlns:w15="http://schemas.microsoft.com/office/word/2012/wordml" xmlns:w16cid="http://schemas.microsoft.com/office/word/2016/wordml/cid" xmlns:w16se="http://schemas.microsoft.com/office/word/2015/wordml/symex" mc:Ignorable="w14 w15 w16se w16cid">
   <w:docDefaults>
     <w:rPrDefault>
       <w:rPr>
-        <w:rFonts w:asciiTheme="minorHAnsi" w:eastAsia="宋体" w:hAnsiTheme="minorHAnsi" w:cstheme="minorBidi"/>
+        <w:rFonts w:asciiTheme="minorHAnsi" w:eastAsia="SimSun" w:hAnsiTheme="minorHAnsi" w:cstheme="minorBidi"/>
         <w:sz w:val="22"/>
         <w:szCs w:val="22"/>
         <w:lang w:val="en-US" w:eastAsia="en-US" w:bidi="ar-SA"/>
@@ -6558,7 +7679,7 @@
       </w:pPr>
     </w:pPrDefault>
   </w:docDefaults>
-  <w:latentStyles w:defLockedState="0" w:defUIPriority="99" w:defSemiHidden="0" w:defUnhideWhenUsed="0" w:defQFormat="0" w:count="382">
+  <w:latentStyles w:defLockedState="0" w:defUIPriority="99" w:defSemiHidden="0" w:defUnhideWhenUsed="0" w:defQFormat="0" w:count="376">
     <w:lsdException w:name="Normal" w:uiPriority="0" w:qFormat="1"/>
     <w:lsdException w:name="heading 1" w:uiPriority="1" w:qFormat="1"/>
     <w:lsdException w:name="heading 2" w:semiHidden="1" w:uiPriority="1" w:unhideWhenUsed="1" w:qFormat="1"/>
@@ -6952,10 +8073,8 @@
     <w:qFormat/>
     <w:rsid w:val="00721F30"/>
     <w:pPr>
-      <w:numPr>
-        <w:numId w:val="5"/>
-      </w:numPr>
       <w:spacing w:afterLines="120" w:after="288"/>
+      <w:ind w:left="0"/>
       <w:outlineLvl w:val="0"/>
     </w:pPr>
     <w:rPr>
@@ -6974,11 +8093,8 @@
     <w:qFormat/>
     <w:rsid w:val="00721F30"/>
     <w:pPr>
-      <w:numPr>
-        <w:ilvl w:val="1"/>
-        <w:numId w:val="5"/>
-      </w:numPr>
       <w:spacing w:afterLines="120" w:after="288"/>
+      <w:ind w:left="0"/>
       <w:outlineLvl w:val="1"/>
     </w:pPr>
     <w:rPr>
@@ -7298,9 +8414,6 @@
     <w:qFormat/>
     <w:rsid w:val="005D5B59"/>
     <w:pPr>
-      <w:numPr>
-        <w:numId w:val="0"/>
-      </w:numPr>
       <w:ind w:left="432"/>
     </w:pPr>
     <w:rPr>
@@ -7467,9 +8580,6 @@
     <w:qFormat/>
     <w:rsid w:val="005D0E69"/>
     <w:pPr>
-      <w:numPr>
-        <w:numId w:val="0"/>
-      </w:numPr>
       <w:outlineLvl w:val="9"/>
     </w:pPr>
     <w:rPr>
@@ -7594,7 +8704,6 @@
       <w:lang w:val="en-SG" w:eastAsia="en-SG"/>
     </w:rPr>
     <w:tblPr>
-      <w:tblInd w:w="0" w:type="dxa"/>
       <w:tblBorders>
         <w:top w:val="single" w:sz="4" w:space="0" w:color="auto"/>
         <w:left w:val="single" w:sz="4" w:space="0" w:color="auto"/>
@@ -7603,12 +8712,6 @@
         <w:insideH w:val="single" w:sz="4" w:space="0" w:color="auto"/>
         <w:insideV w:val="single" w:sz="4" w:space="0" w:color="auto"/>
       </w:tblBorders>
-      <w:tblCellMar>
-        <w:top w:w="0" w:type="dxa"/>
-        <w:left w:w="108" w:type="dxa"/>
-        <w:bottom w:w="0" w:type="dxa"/>
-        <w:right w:w="108" w:type="dxa"/>
-      </w:tblCellMar>
     </w:tblPr>
   </w:style>
   <w:style w:type="character" w:styleId="CommentReference">
@@ -7928,7 +9031,6 @@
     <w:tblPr>
       <w:tblStyleRowBandSize w:val="1"/>
       <w:tblStyleColBandSize w:val="1"/>
-      <w:tblInd w:w="0" w:type="dxa"/>
       <w:tblBorders>
         <w:top w:val="single" w:sz="4" w:space="0" w:color="95B3D7" w:themeColor="accent1" w:themeTint="99"/>
         <w:left w:val="single" w:sz="4" w:space="0" w:color="95B3D7" w:themeColor="accent1" w:themeTint="99"/>
@@ -7937,12 +9039,6 @@
         <w:insideH w:val="single" w:sz="4" w:space="0" w:color="95B3D7" w:themeColor="accent1" w:themeTint="99"/>
         <w:insideV w:val="single" w:sz="4" w:space="0" w:color="95B3D7" w:themeColor="accent1" w:themeTint="99"/>
       </w:tblBorders>
-      <w:tblCellMar>
-        <w:top w:w="0" w:type="dxa"/>
-        <w:left w:w="108" w:type="dxa"/>
-        <w:bottom w:w="0" w:type="dxa"/>
-        <w:right w:w="108" w:type="dxa"/>
-      </w:tblCellMar>
     </w:tblPr>
     <w:tblStylePr w:type="firstRow">
       <w:rPr>
@@ -8335,7 +9431,7 @@
 </file>
 
 <file path=customXml/itemProps1.xml><?xml version="1.0" encoding="utf-8"?>
-<ds:datastoreItem xmlns:ds="http://schemas.openxmlformats.org/officeDocument/2006/customXml" ds:itemID="{093166FB-8731-7A44-AD55-0D252816D9A6}">
+<ds:datastoreItem xmlns:ds="http://schemas.openxmlformats.org/officeDocument/2006/customXml" ds:itemID="{D884A7EC-3302-447D-B24D-1EC13BB050E7}">
   <ds:schemaRefs>
     <ds:schemaRef ds:uri="http://schemas.openxmlformats.org/officeDocument/2006/bibliography"/>
   </ds:schemaRefs>

</xml_diff>